<commit_message>
Update to OSIS to eBook user guide - order of Bible books in output no longer determined by order in CF_paratext2osis.txt
</commit_message>
<xml_diff>
--- a/eBooks/osis2ebook.docx
+++ b/eBooks/osis2ebook.docx
@@ -538,18 +538,12 @@
         <w:spacing w:before="240" w:after="0"/>
       </w:pPr>
       <w:r>
-        <w:t>The ordering of the books of the Bible in the eBook will be the same as the ordering in the OSIS file, so to ensure correct ordering, CF_paratext2osis</w:t>
-      </w:r>
-      <w:r>
-        <w:t>.t</w:t>
+        <w:t>The ordering of the books of the Bible in the eBook will be the same as the ordering in the OSIS file</w:t>
       </w:r>
       <w:bookmarkStart w:id="0" w:name="_GoBack"/>
       <w:bookmarkEnd w:id="0"/>
       <w:r>
-        <w:t xml:space="preserve">xt must specify the SFM files to be processed in </w:t>
-      </w:r>
-      <w:r>
-        <w:t>the order that the books should appear.</w:t>
+        <w:t>.</w:t>
       </w:r>
     </w:p>
     <w:p>
@@ -5751,7 +5745,7 @@
 </file>
 
 <file path=customXml/itemProps1.xml><?xml version="1.0" encoding="utf-8"?>
-<ds:datastoreItem xmlns:ds="http://schemas.openxmlformats.org/officeDocument/2006/customXml" ds:itemID="{2C38D752-AA63-40AD-91E8-ED6888E72AB0}">
+<ds:datastoreItem xmlns:ds="http://schemas.openxmlformats.org/officeDocument/2006/customXml" ds:itemID="{1BBA2A0A-8AC6-4CA5-96DC-A7712B988AC7}">
   <ds:schemaRefs>
     <ds:schemaRef ds:uri="http://schemas.openxmlformats.org/officeDocument/2006/bibliography"/>
   </ds:schemaRefs>

</xml_diff>

<commit_message>
Ebook conversion - title handling changes
OSIS-Input Calibre add-on updated to handle titles of types
"runningHead" (ignored) and "x-chapter-label" (provides chapter title).
Introduced handling for embedded tags (e.g. <lb>) in titles. New config
settings "OptionalBreaks" and "IntroInContents".
</commit_message>
<xml_diff>
--- a/eBooks/osis2ebook.docx
+++ b/eBooks/osis2ebook.docx
@@ -59,20 +59,12 @@
       <w:r>
         <w:t xml:space="preserve"> by </w:t>
       </w:r>
-      <w:proofErr w:type="spellStart"/>
-      <w:r>
-        <w:t>osis</w:t>
-      </w:r>
-      <w:proofErr w:type="spellEnd"/>
-      <w:r>
-        <w:t>-converters</w:t>
-      </w:r>
-      <w:r>
-        <w:t xml:space="preserve"> (sfm2osis.pl</w:t>
-      </w:r>
       <w:proofErr w:type="gramStart"/>
       <w:r>
-        <w:t xml:space="preserve">) </w:t>
+        <w:t>usfm2osis.py</w:t>
+      </w:r>
+      <w:r>
+        <w:t xml:space="preserve"> </w:t>
       </w:r>
       <w:r>
         <w:t>,</w:t>
@@ -216,34 +208,7 @@
       </w:r>
       <w:proofErr w:type="spellEnd"/>
       <w:r>
-        <w:t xml:space="preserve">-converters. Perl is likely to already be available on Linux systems. On Windows, Perl will have to be installed.  The recommended implementation to use on </w:t>
-      </w:r>
-      <w:proofErr w:type="gramStart"/>
-      <w:r>
-        <w:t>Windows  is</w:t>
-      </w:r>
-      <w:proofErr w:type="gramEnd"/>
-      <w:r>
-        <w:t xml:space="preserve"> </w:t>
-      </w:r>
-      <w:proofErr w:type="spellStart"/>
-      <w:r>
-        <w:t>ActiveState</w:t>
-      </w:r>
-      <w:proofErr w:type="spellEnd"/>
-      <w:r>
-        <w:t xml:space="preserve"> Perl, which can be downloaded from </w:t>
-      </w:r>
-      <w:hyperlink r:id="rId9" w:history="1">
-        <w:r>
-          <w:rPr>
-            <w:rStyle w:val="Hyperlink"/>
-          </w:rPr>
-          <w:t>http://www.activestate.com/activeperl/downloads</w:t>
-        </w:r>
-      </w:hyperlink>
-      <w:r>
-        <w:t>.</w:t>
+        <w:t xml:space="preserve">-converters. Perl is likely to already be available on Linux systems. </w:t>
       </w:r>
     </w:p>
     <w:p>
@@ -265,43 +230,10 @@
         <w:spacing w:before="240" w:after="0"/>
       </w:pPr>
       <w:r>
-        <w:t xml:space="preserve">Python is required for the conversion tool. The recommended version of Python to use is 2.7. Python 3 should not be used. Python is likely to already be available on Linux systems. On Windows, Python will have to be installed.  </w:t>
-      </w:r>
-      <w:proofErr w:type="spellStart"/>
-      <w:r>
-        <w:t>ActiveState</w:t>
-      </w:r>
-      <w:proofErr w:type="spellEnd"/>
-      <w:r>
-        <w:t xml:space="preserve"> Python </w:t>
-      </w:r>
-      <w:r>
-        <w:t xml:space="preserve">2.7 </w:t>
-      </w:r>
-      <w:r>
-        <w:t xml:space="preserve">can be </w:t>
-      </w:r>
-      <w:proofErr w:type="gramStart"/>
-      <w:r>
-        <w:t>dow</w:t>
-      </w:r>
-      <w:r>
-        <w:t>nloaded  from</w:t>
-      </w:r>
-      <w:proofErr w:type="gramEnd"/>
-      <w:r>
-        <w:t xml:space="preserve"> </w:t>
-      </w:r>
-      <w:hyperlink r:id="rId10" w:history="1">
-        <w:r>
-          <w:rPr>
-            <w:rStyle w:val="Hyperlink"/>
-          </w:rPr>
-          <w:t>http://www.activestate.com/activepython/downloads</w:t>
-        </w:r>
-      </w:hyperlink>
-      <w:r>
-        <w:t>.  Python for Linux can also be downloaded from here if required.  Note that if you have multiple versions of Python installed on Linux, it may be necessary to edit the initial line of fb2postproc.py to ensure that the correct version is used.</w:t>
+        <w:t xml:space="preserve">Python is required for the conversion tool. The recommended version of Python to use is 2.7. Python 3 should not be used. Python is likely to already be available on Linux systems. </w:t>
+      </w:r>
+      <w:r>
+        <w:t>Note that if you have multiple versions of Python installed on Linux, it may be necessary to edit the initial line of fb2postproc.py to ensure that the correct version is used.</w:t>
       </w:r>
     </w:p>
     <w:p>
@@ -323,7 +255,7 @@
         <w:br/>
         <w:t xml:space="preserve"> </w:t>
       </w:r>
-      <w:hyperlink r:id="rId11" w:history="1">
+      <w:hyperlink r:id="rId9" w:history="1">
         <w:r>
           <w:rPr>
             <w:rStyle w:val="Hyperlink"/>
@@ -372,37 +304,37 @@
         <w:rPr>
           <w:rFonts w:ascii="Courier New" w:hAnsi="Courier New" w:cs="Courier New"/>
         </w:rPr>
+        <w:t>calibre-</w:t>
+      </w:r>
+      <w:proofErr w:type="gramEnd"/>
+      <w:r>
+        <w:rPr>
+          <w:rFonts w:ascii="Courier New" w:hAnsi="Courier New" w:cs="Courier New"/>
+        </w:rPr>
+        <w:t>customize –a &lt;zip file path&gt;</w:t>
+      </w:r>
+    </w:p>
+    <w:p>
+      <w:pPr>
+        <w:spacing w:before="240" w:after="0"/>
+      </w:pPr>
+      <w:r>
+        <w:t>If you have the plugin in uncompressed form, the required command line is:</w:t>
+      </w:r>
+    </w:p>
+    <w:p>
+      <w:pPr>
+        <w:spacing w:before="240" w:after="0"/>
+        <w:rPr>
+          <w:rFonts w:ascii="Courier New" w:hAnsi="Courier New" w:cs="Courier New"/>
+        </w:rPr>
+      </w:pPr>
+      <w:proofErr w:type="gramStart"/>
+      <w:r>
+        <w:rPr>
+          <w:rFonts w:ascii="Courier New" w:hAnsi="Courier New" w:cs="Courier New"/>
+        </w:rPr>
         <w:lastRenderedPageBreak/>
-        <w:t>calibre-</w:t>
-      </w:r>
-      <w:proofErr w:type="gramEnd"/>
-      <w:r>
-        <w:rPr>
-          <w:rFonts w:ascii="Courier New" w:hAnsi="Courier New" w:cs="Courier New"/>
-        </w:rPr>
-        <w:t>customize –a &lt;zip file path&gt;</w:t>
-      </w:r>
-    </w:p>
-    <w:p>
-      <w:pPr>
-        <w:spacing w:before="240" w:after="0"/>
-      </w:pPr>
-      <w:r>
-        <w:t>If you have the plugin in uncompressed form, the required command line is:</w:t>
-      </w:r>
-    </w:p>
-    <w:p>
-      <w:pPr>
-        <w:spacing w:before="240" w:after="0"/>
-        <w:rPr>
-          <w:rFonts w:ascii="Courier New" w:hAnsi="Courier New" w:cs="Courier New"/>
-        </w:rPr>
-      </w:pPr>
-      <w:proofErr w:type="gramStart"/>
-      <w:r>
-        <w:rPr>
-          <w:rFonts w:ascii="Courier New" w:hAnsi="Courier New" w:cs="Courier New"/>
-        </w:rPr>
         <w:t>calibre-</w:t>
       </w:r>
       <w:proofErr w:type="gramEnd"/>
@@ -540,8 +472,6 @@
       <w:r>
         <w:t>The ordering of the books of the Bible in the eBook will be the same as the ordering in the OSIS file</w:t>
       </w:r>
-      <w:bookmarkStart w:id="0" w:name="_GoBack"/>
-      <w:bookmarkEnd w:id="0"/>
       <w:r>
         <w:t>.</w:t>
       </w:r>
@@ -551,7 +481,13 @@
         <w:spacing w:before="240" w:after="0"/>
       </w:pPr>
       <w:r>
-        <w:t>The conversion does not include scripture reference links, dictionary references or cross-references. If these are included in the OSIS file they will be ignored, but they could all be excluded by specifying in CF_paratext2osis.txt:</w:t>
+        <w:t>The conversion does not include scripture reference links, dictionary references or cross-references. If these are included in the OSIS file they will be ignored, but they could all be excluded by specifying in CF_</w:t>
+      </w:r>
+      <w:r>
+        <w:t>usfm</w:t>
+      </w:r>
+      <w:r>
+        <w:t>2osis.txt:</w:t>
       </w:r>
     </w:p>
     <w:p>
@@ -716,68 +652,68 @@
         </w:numPr>
       </w:pPr>
       <w:r>
+        <w:t xml:space="preserve">Book </w:t>
+      </w:r>
+      <w:r>
+        <w:t>Titles</w:t>
+      </w:r>
+    </w:p>
+    <w:p>
+      <w:pPr>
+        <w:spacing w:before="240" w:after="0"/>
+      </w:pPr>
+      <w:r>
+        <w:t>Title</w:t>
+      </w:r>
+      <w:r>
+        <w:t xml:space="preserve">s of the books of the Bible must be specified as a number of </w:t>
+      </w:r>
+      <w:r>
+        <w:t>property</w:t>
+      </w:r>
+      <w:r>
+        <w:t>-</w:t>
+      </w:r>
+      <w:r>
+        <w:t xml:space="preserve">value pairs. </w:t>
+      </w:r>
+      <w:r>
+        <w:t xml:space="preserve">The </w:t>
+      </w:r>
+      <w:r>
+        <w:t>property</w:t>
+      </w:r>
+      <w:r>
+        <w:t xml:space="preserve"> to the left of the equals sign is a book of t</w:t>
+      </w:r>
+      <w:r>
+        <w:t>he Bible as specified in OSIS ID</w:t>
+      </w:r>
+      <w:r>
+        <w:t xml:space="preserve">s, e.g. </w:t>
+      </w:r>
+      <w:r>
+        <w:t>“</w:t>
+      </w:r>
+      <w:r>
+        <w:t>Gen” or “Matt”.</w:t>
+      </w:r>
+      <w:r>
+        <w:t xml:space="preserve"> The value to the right of the equals sign is the book title as it is to appear in the eBook, e.g.</w:t>
+      </w:r>
+    </w:p>
+    <w:p>
+      <w:pPr>
+        <w:spacing w:before="240" w:after="0"/>
+        <w:rPr>
+          <w:rFonts w:ascii="Courier New" w:hAnsi="Courier New" w:cs="Courier New"/>
+        </w:rPr>
+      </w:pPr>
+      <w:r>
+        <w:rPr>
+          <w:rFonts w:ascii="Courier New" w:hAnsi="Courier New" w:cs="Courier New"/>
+        </w:rPr>
         <w:lastRenderedPageBreak/>
-        <w:t xml:space="preserve">Book </w:t>
-      </w:r>
-      <w:r>
-        <w:t>Titles</w:t>
-      </w:r>
-    </w:p>
-    <w:p>
-      <w:pPr>
-        <w:spacing w:before="240" w:after="0"/>
-      </w:pPr>
-      <w:r>
-        <w:t>Title</w:t>
-      </w:r>
-      <w:r>
-        <w:t xml:space="preserve">s of the books of the Bible must be specified as a number of </w:t>
-      </w:r>
-      <w:r>
-        <w:t>property</w:t>
-      </w:r>
-      <w:r>
-        <w:t>-</w:t>
-      </w:r>
-      <w:r>
-        <w:t xml:space="preserve">value pairs. </w:t>
-      </w:r>
-      <w:r>
-        <w:t xml:space="preserve">The </w:t>
-      </w:r>
-      <w:r>
-        <w:t>property</w:t>
-      </w:r>
-      <w:r>
-        <w:t xml:space="preserve"> to the left of the equals sign is a book of t</w:t>
-      </w:r>
-      <w:r>
-        <w:t>he Bible as specified in OSIS ID</w:t>
-      </w:r>
-      <w:r>
-        <w:t xml:space="preserve">s, e.g. </w:t>
-      </w:r>
-      <w:r>
-        <w:t>“</w:t>
-      </w:r>
-      <w:r>
-        <w:t>Gen” or “Matt”.</w:t>
-      </w:r>
-      <w:r>
-        <w:t xml:space="preserve"> The value to the right of the equals sign is the book title as it is to appear in the eBook, e.g.</w:t>
-      </w:r>
-    </w:p>
-    <w:p>
-      <w:pPr>
-        <w:spacing w:before="240" w:after="0"/>
-        <w:rPr>
-          <w:rFonts w:ascii="Courier New" w:hAnsi="Courier New" w:cs="Courier New"/>
-        </w:rPr>
-      </w:pPr>
-      <w:r>
-        <w:rPr>
-          <w:rFonts w:ascii="Courier New" w:hAnsi="Courier New" w:cs="Courier New"/>
-        </w:rPr>
         <w:t>Gen=ИБТИДО</w:t>
       </w:r>
       <w:r>
@@ -1152,269 +1088,347 @@
         </w:numPr>
       </w:pPr>
       <w:r>
+        <w:t>Chapter and Psalm Titles</w:t>
+      </w:r>
+    </w:p>
+    <w:p>
+      <w:pPr>
+        <w:spacing w:before="240" w:after="0"/>
+      </w:pPr>
+      <w:r>
+        <w:t>Chapters and psalms may either start with a large chapt</w:t>
+      </w:r>
+      <w:r>
+        <w:t>er or psalm number on the left of</w:t>
+      </w:r>
+      <w:r>
+        <w:t xml:space="preserve"> the first verse – a </w:t>
+      </w:r>
+      <w:r>
+        <w:t>practice adopted in many</w:t>
+      </w:r>
+      <w:r>
+        <w:t xml:space="preserve"> editions of the Bible – or a heading such as “Chapter 1” or “Psalm 23”.</w:t>
+      </w:r>
+      <w:r>
+        <w:t xml:space="preserve"> Some OSIS Bibles specify chapter/psalm headings. Where this is not the case, and </w:t>
+      </w:r>
+      <w:r>
+        <w:t>headings are wanted, then the form that these take</w:t>
+      </w:r>
+      <w:r>
+        <w:t xml:space="preserve"> is specified using the </w:t>
+      </w:r>
+      <w:proofErr w:type="spellStart"/>
+      <w:r>
+        <w:t>ChapterTitle</w:t>
+      </w:r>
+      <w:proofErr w:type="spellEnd"/>
+      <w:r>
+        <w:t xml:space="preserve"> and </w:t>
+      </w:r>
+      <w:proofErr w:type="spellStart"/>
+      <w:r>
+        <w:t>PsalmTitle</w:t>
+      </w:r>
+      <w:proofErr w:type="spellEnd"/>
+      <w:r>
+        <w:t xml:space="preserve"> properties. The corresponding value for each attribute is a template containing “%s” which will be replaced by the chapter or psalm number, e.g.</w:t>
+      </w:r>
+    </w:p>
+    <w:p>
+      <w:pPr>
+        <w:spacing w:before="240" w:after="0"/>
+        <w:rPr>
+          <w:rFonts w:ascii="Courier New" w:hAnsi="Courier New" w:cs="Courier New"/>
+        </w:rPr>
+      </w:pPr>
+      <w:proofErr w:type="spellStart"/>
+      <w:r>
+        <w:rPr>
+          <w:rFonts w:ascii="Courier New" w:hAnsi="Courier New" w:cs="Courier New"/>
+        </w:rPr>
         <w:lastRenderedPageBreak/>
-        <w:t>Chapter and Psalm Titles</w:t>
-      </w:r>
-    </w:p>
-    <w:p>
-      <w:pPr>
-        <w:spacing w:before="240" w:after="0"/>
-      </w:pPr>
-      <w:r>
-        <w:t>Chapters and psalms may either start with a large chapt</w:t>
-      </w:r>
-      <w:r>
-        <w:t>er or psalm number on the left of</w:t>
-      </w:r>
-      <w:r>
-        <w:t xml:space="preserve"> the first verse – a </w:t>
-      </w:r>
-      <w:r>
-        <w:t>practice adopted in many</w:t>
-      </w:r>
-      <w:r>
-        <w:t xml:space="preserve"> editions of the Bible – or a heading such as “Chapter 1” or “Psalm 23”. If headings are wanted, then the form that these take</w:t>
-      </w:r>
-      <w:r>
-        <w:t xml:space="preserve"> is specified using the </w:t>
+        <w:t>ChapterTitle</w:t>
+      </w:r>
+      <w:proofErr w:type="spellEnd"/>
+      <w:r>
+        <w:rPr>
+          <w:rFonts w:ascii="Courier New" w:hAnsi="Courier New" w:cs="Courier New"/>
+        </w:rPr>
+        <w:t>=%s–БОБ</w:t>
+      </w:r>
+      <w:r>
+        <w:rPr>
+          <w:rFonts w:ascii="Courier New" w:hAnsi="Courier New" w:cs="Courier New"/>
+        </w:rPr>
+        <w:br/>
       </w:r>
       <w:proofErr w:type="spellStart"/>
       <w:r>
+        <w:rPr>
+          <w:rFonts w:ascii="Courier New" w:hAnsi="Courier New" w:cs="Courier New"/>
+        </w:rPr>
+        <w:t>PsalmTitle</w:t>
+      </w:r>
+      <w:proofErr w:type="spellEnd"/>
+      <w:r>
+        <w:rPr>
+          <w:rFonts w:ascii="Courier New" w:hAnsi="Courier New" w:cs="Courier New"/>
+        </w:rPr>
+        <w:t>=%s–САНО</w:t>
+      </w:r>
+    </w:p>
+    <w:p>
+      <w:pPr>
+        <w:spacing w:before="240" w:after="0"/>
+        <w:rPr>
+          <w:rFonts w:cs="Courier New"/>
+        </w:rPr>
+      </w:pPr>
+      <w:r>
+        <w:rPr>
+          <w:rFonts w:cs="Courier New"/>
+        </w:rPr>
+        <w:t xml:space="preserve">The </w:t>
+      </w:r>
+      <w:proofErr w:type="spellStart"/>
+      <w:r>
+        <w:rPr>
+          <w:rFonts w:cs="Courier New"/>
+        </w:rPr>
+        <w:t>PsalmTitle</w:t>
+      </w:r>
+      <w:proofErr w:type="spellEnd"/>
+      <w:r>
+        <w:rPr>
+          <w:rFonts w:cs="Courier New"/>
+        </w:rPr>
+        <w:t xml:space="preserve"> template is used in the book of Psalms, and the </w:t>
+      </w:r>
+      <w:proofErr w:type="spellStart"/>
+      <w:r>
+        <w:rPr>
+          <w:rFonts w:cs="Courier New"/>
+        </w:rPr>
         <w:t>ChapterTitle</w:t>
       </w:r>
       <w:proofErr w:type="spellEnd"/>
       <w:r>
+        <w:rPr>
+          <w:rFonts w:cs="Courier New"/>
+        </w:rPr>
+        <w:t xml:space="preserve"> template in all other books. So with the above values, the heading for Psalm 1 would be “</w:t>
+      </w:r>
+      <w:r>
+        <w:rPr>
+          <w:rFonts w:cs="Courier New"/>
+        </w:rPr>
+        <w:t>1–САНО</w:t>
+      </w:r>
+      <w:r>
+        <w:rPr>
+          <w:rFonts w:cs="Courier New"/>
+        </w:rPr>
+        <w:t>”</w:t>
+      </w:r>
+      <w:r>
+        <w:rPr>
+          <w:rFonts w:cs="Courier New"/>
+        </w:rPr>
+        <w:t xml:space="preserve"> and the heading for chapter 2 in any other book would be </w:t>
+      </w:r>
+      <w:r>
+        <w:rPr>
+          <w:rFonts w:cs="Courier New"/>
+        </w:rPr>
+        <w:t>“</w:t>
+      </w:r>
+      <w:r>
+        <w:rPr>
+          <w:rFonts w:cs="Courier New"/>
+        </w:rPr>
+        <w:t>2–БОБ</w:t>
+      </w:r>
+      <w:r>
+        <w:rPr>
+          <w:rFonts w:cs="Courier New"/>
+        </w:rPr>
+        <w:t>”.</w:t>
+      </w:r>
+    </w:p>
+    <w:p>
+      <w:pPr>
+        <w:spacing w:before="240" w:after="0"/>
+        <w:rPr>
+          <w:rFonts w:cs="Courier New"/>
+        </w:rPr>
+      </w:pPr>
+      <w:r>
+        <w:rPr>
+          <w:rFonts w:cs="Courier New"/>
+        </w:rPr>
+        <w:t>Where these properties are not specified (or commented out)</w:t>
+      </w:r>
+      <w:r>
+        <w:rPr>
+          <w:rFonts w:cs="Courier New"/>
+        </w:rPr>
+        <w:t xml:space="preserve"> and no headings are specified in the OSIS file</w:t>
+      </w:r>
+      <w:r>
+        <w:rPr>
+          <w:rFonts w:cs="Courier New"/>
+        </w:rPr>
+        <w:t xml:space="preserve"> the large chapter/psalm number format is used</w:t>
+      </w:r>
+      <w:r>
+        <w:rPr>
+          <w:rFonts w:cs="Courier New"/>
+        </w:rPr>
+        <w:t xml:space="preserve"> for EPUB and MOBI output</w:t>
+      </w:r>
+      <w:r>
+        <w:rPr>
+          <w:rFonts w:cs="Courier New"/>
+        </w:rPr>
+        <w:t xml:space="preserve">. It is acceptable to provide only one of these properties. If, for example, </w:t>
+      </w:r>
+      <w:proofErr w:type="spellStart"/>
+      <w:r>
+        <w:rPr>
+          <w:rFonts w:cs="Courier New"/>
+        </w:rPr>
+        <w:t>PsalmTitle</w:t>
+      </w:r>
+      <w:proofErr w:type="spellEnd"/>
+      <w:r>
+        <w:rPr>
+          <w:rFonts w:cs="Courier New"/>
+        </w:rPr>
+        <w:t xml:space="preserve"> is specified but not </w:t>
+      </w:r>
+      <w:proofErr w:type="spellStart"/>
+      <w:r>
+        <w:rPr>
+          <w:rFonts w:cs="Courier New"/>
+        </w:rPr>
+        <w:t>ChapterTitle</w:t>
+      </w:r>
+      <w:proofErr w:type="spellEnd"/>
+      <w:r>
+        <w:rPr>
+          <w:rFonts w:cs="Courier New"/>
+        </w:rPr>
+        <w:t>, psalms will have title headings, but chapters in all other books will have large chapter numbers.</w:t>
+      </w:r>
+    </w:p>
+    <w:p>
+      <w:pPr>
+        <w:spacing w:before="240" w:after="0"/>
+        <w:rPr>
+          <w:rFonts w:cs="Courier New"/>
+        </w:rPr>
+      </w:pPr>
+      <w:r>
+        <w:rPr>
+          <w:rFonts w:cs="Courier New"/>
+        </w:rPr>
+        <w:t xml:space="preserve">The large chapter/psalm number format is not possible for FB2. If </w:t>
+      </w:r>
+      <w:proofErr w:type="spellStart"/>
+      <w:r>
+        <w:rPr>
+          <w:rFonts w:cs="Courier New"/>
+        </w:rPr>
+        <w:t>ChapterTitle</w:t>
+      </w:r>
+      <w:proofErr w:type="spellEnd"/>
+      <w:r>
+        <w:rPr>
+          <w:rFonts w:cs="Courier New"/>
+        </w:rPr>
         <w:t xml:space="preserve"> and </w:t>
       </w:r>
       <w:proofErr w:type="spellStart"/>
       <w:r>
+        <w:rPr>
+          <w:rFonts w:cs="Courier New"/>
+        </w:rPr>
         <w:t>PsalmTitle</w:t>
       </w:r>
       <w:proofErr w:type="spellEnd"/>
       <w:r>
-        <w:t xml:space="preserve"> properties. The corresponding value for each attribute is a template containing “%s” which will be replaced by the chapter or psalm number, e.g.</w:t>
-      </w:r>
-    </w:p>
-    <w:p>
-      <w:pPr>
-        <w:spacing w:before="240" w:after="0"/>
-        <w:rPr>
-          <w:rFonts w:ascii="Courier New" w:hAnsi="Courier New" w:cs="Courier New"/>
-        </w:rPr>
-      </w:pPr>
+        <w:rPr>
+          <w:rFonts w:cs="Courier New"/>
+        </w:rPr>
+        <w:t xml:space="preserve"> templates</w:t>
+      </w:r>
+      <w:r>
+        <w:rPr>
+          <w:rFonts w:cs="Courier New"/>
+        </w:rPr>
+        <w:t xml:space="preserve"> are not provided</w:t>
+      </w:r>
+      <w:r>
+        <w:rPr>
+          <w:rFonts w:cs="Courier New"/>
+        </w:rPr>
+        <w:t xml:space="preserve"> </w:t>
+      </w:r>
+      <w:r>
+        <w:rPr>
+          <w:rFonts w:cs="Courier New"/>
+        </w:rPr>
+        <w:t>and no headings are specified in the OSIS file</w:t>
+      </w:r>
+      <w:r>
+        <w:rPr>
+          <w:rFonts w:cs="Courier New"/>
+        </w:rPr>
+        <w:t>, the chapters and psalms will have headings consisting of just the chapter/psalm number.</w:t>
+      </w:r>
+    </w:p>
+    <w:p>
+      <w:pPr>
+        <w:spacing w:before="240" w:after="0"/>
+        <w:rPr>
+          <w:rFonts w:cs="Courier New"/>
+        </w:rPr>
+      </w:pPr>
+      <w:r>
+        <w:rPr>
+          <w:rFonts w:cs="Courier New"/>
+        </w:rPr>
+        <w:t xml:space="preserve">Titles specified in the OSIS file take precedence over </w:t>
+      </w:r>
       <w:proofErr w:type="spellStart"/>
       <w:r>
         <w:rPr>
-          <w:rFonts w:ascii="Courier New" w:hAnsi="Courier New" w:cs="Courier New"/>
+          <w:rFonts w:cs="Courier New"/>
         </w:rPr>
         <w:t>ChapterTitle</w:t>
       </w:r>
       <w:proofErr w:type="spellEnd"/>
       <w:r>
         <w:rPr>
-          <w:rFonts w:ascii="Courier New" w:hAnsi="Courier New" w:cs="Courier New"/>
-        </w:rPr>
-        <w:t>=%s–БОБ</w:t>
-      </w:r>
-      <w:r>
-        <w:rPr>
-          <w:rFonts w:ascii="Courier New" w:hAnsi="Courier New" w:cs="Courier New"/>
-        </w:rPr>
-        <w:br/>
+          <w:rFonts w:cs="Courier New"/>
+        </w:rPr>
+        <w:t xml:space="preserve"> and </w:t>
       </w:r>
       <w:proofErr w:type="spellStart"/>
       <w:r>
         <w:rPr>
-          <w:rFonts w:ascii="Courier New" w:hAnsi="Courier New" w:cs="Courier New"/>
+          <w:rFonts w:cs="Courier New"/>
         </w:rPr>
         <w:t>PsalmTitle</w:t>
       </w:r>
       <w:proofErr w:type="spellEnd"/>
       <w:r>
         <w:rPr>
-          <w:rFonts w:ascii="Courier New" w:hAnsi="Courier New" w:cs="Courier New"/>
-        </w:rPr>
-        <w:t>=%s–САНО</w:t>
-      </w:r>
-    </w:p>
-    <w:p>
-      <w:pPr>
-        <w:spacing w:before="240" w:after="0"/>
-        <w:rPr>
-          <w:rFonts w:cs="Courier New"/>
-        </w:rPr>
-      </w:pPr>
-      <w:r>
-        <w:rPr>
-          <w:rFonts w:cs="Courier New"/>
-        </w:rPr>
-        <w:t xml:space="preserve">The </w:t>
-      </w:r>
-      <w:proofErr w:type="spellStart"/>
-      <w:r>
-        <w:rPr>
-          <w:rFonts w:cs="Courier New"/>
-        </w:rPr>
-        <w:t>PsalmTitle</w:t>
-      </w:r>
-      <w:proofErr w:type="spellEnd"/>
-      <w:r>
-        <w:rPr>
-          <w:rFonts w:cs="Courier New"/>
-        </w:rPr>
-        <w:t xml:space="preserve"> template is used in the book of Psalms, and the </w:t>
-      </w:r>
-      <w:proofErr w:type="spellStart"/>
-      <w:r>
-        <w:rPr>
-          <w:rFonts w:cs="Courier New"/>
-        </w:rPr>
-        <w:t>ChapterTitle</w:t>
-      </w:r>
-      <w:proofErr w:type="spellEnd"/>
-      <w:r>
-        <w:rPr>
-          <w:rFonts w:cs="Courier New"/>
-        </w:rPr>
-        <w:t xml:space="preserve"> template in all other books. So with the above values, the heading for Psalm 1 would be “</w:t>
-      </w:r>
-      <w:r>
-        <w:rPr>
-          <w:rFonts w:cs="Courier New"/>
-        </w:rPr>
-        <w:t>1–САНО</w:t>
-      </w:r>
-      <w:r>
-        <w:rPr>
-          <w:rFonts w:cs="Courier New"/>
-        </w:rPr>
-        <w:t>”</w:t>
-      </w:r>
-      <w:r>
-        <w:rPr>
-          <w:rFonts w:cs="Courier New"/>
-        </w:rPr>
-        <w:t xml:space="preserve"> and the heading for chapter 2 in any other book would be </w:t>
-      </w:r>
-      <w:r>
-        <w:rPr>
-          <w:rFonts w:cs="Courier New"/>
-        </w:rPr>
-        <w:t>“</w:t>
-      </w:r>
-      <w:r>
-        <w:rPr>
-          <w:rFonts w:cs="Courier New"/>
-        </w:rPr>
-        <w:t>2–БОБ</w:t>
-      </w:r>
-      <w:r>
-        <w:rPr>
-          <w:rFonts w:cs="Courier New"/>
-        </w:rPr>
-        <w:t>”.</w:t>
-      </w:r>
-    </w:p>
-    <w:p>
-      <w:pPr>
-        <w:spacing w:before="240" w:after="0"/>
-        <w:rPr>
-          <w:rFonts w:cs="Courier New"/>
-        </w:rPr>
-      </w:pPr>
-      <w:r>
-        <w:rPr>
-          <w:rFonts w:cs="Courier New"/>
-        </w:rPr>
-        <w:t>Where these properties are not specified (or commented out) the large chapter/psalm number format is used</w:t>
-      </w:r>
-      <w:r>
-        <w:rPr>
-          <w:rFonts w:cs="Courier New"/>
-        </w:rPr>
-        <w:t xml:space="preserve"> for EPUB and MOBI output</w:t>
-      </w:r>
-      <w:r>
-        <w:rPr>
-          <w:rFonts w:cs="Courier New"/>
-        </w:rPr>
-        <w:t xml:space="preserve">. It is acceptable to provide only one of these properties. If, for example, </w:t>
-      </w:r>
-      <w:proofErr w:type="spellStart"/>
-      <w:r>
-        <w:rPr>
-          <w:rFonts w:cs="Courier New"/>
-        </w:rPr>
-        <w:t>PsalmTitle</w:t>
-      </w:r>
-      <w:proofErr w:type="spellEnd"/>
-      <w:r>
-        <w:rPr>
-          <w:rFonts w:cs="Courier New"/>
-        </w:rPr>
-        <w:t xml:space="preserve"> is specified but not </w:t>
-      </w:r>
-      <w:proofErr w:type="spellStart"/>
-      <w:r>
-        <w:rPr>
-          <w:rFonts w:cs="Courier New"/>
-        </w:rPr>
-        <w:t>ChapterTitle</w:t>
-      </w:r>
-      <w:proofErr w:type="spellEnd"/>
-      <w:r>
-        <w:rPr>
-          <w:rFonts w:cs="Courier New"/>
-        </w:rPr>
-        <w:t>, psalms will have title headings, but chapters in all other books will have large chapter numbers.</w:t>
-      </w:r>
-    </w:p>
-    <w:p>
-      <w:pPr>
-        <w:spacing w:before="240" w:after="0"/>
-        <w:rPr>
-          <w:rFonts w:cs="Courier New"/>
-        </w:rPr>
-      </w:pPr>
-      <w:r>
-        <w:rPr>
-          <w:rFonts w:cs="Courier New"/>
-        </w:rPr>
-        <w:t xml:space="preserve">The large chapter/psalm number format is not possible for FB2. If </w:t>
-      </w:r>
-      <w:proofErr w:type="spellStart"/>
-      <w:r>
-        <w:rPr>
-          <w:rFonts w:cs="Courier New"/>
-        </w:rPr>
-        <w:t>ChapterTitle</w:t>
-      </w:r>
-      <w:proofErr w:type="spellEnd"/>
-      <w:r>
-        <w:rPr>
-          <w:rFonts w:cs="Courier New"/>
-        </w:rPr>
-        <w:t xml:space="preserve"> and </w:t>
-      </w:r>
-      <w:proofErr w:type="spellStart"/>
-      <w:r>
-        <w:rPr>
-          <w:rFonts w:cs="Courier New"/>
-        </w:rPr>
-        <w:t>PsalmTitle</w:t>
-      </w:r>
-      <w:proofErr w:type="spellEnd"/>
-      <w:r>
-        <w:rPr>
-          <w:rFonts w:cs="Courier New"/>
-        </w:rPr>
-        <w:t xml:space="preserve"> templates</w:t>
-      </w:r>
-      <w:r>
-        <w:rPr>
-          <w:rFonts w:cs="Courier New"/>
-        </w:rPr>
-        <w:t xml:space="preserve"> are not provided, the chapters and psalms will have headings consisting of just the chapter/psalm number.</w:t>
+          <w:rFonts w:cs="Courier New"/>
+        </w:rPr>
+        <w:t xml:space="preserve"> templates.</w:t>
       </w:r>
     </w:p>
     <w:p>
@@ -1641,55 +1655,55 @@
         </w:numPr>
       </w:pPr>
       <w:r>
+        <w:t>Bible and Testament Introductions</w:t>
+      </w:r>
+    </w:p>
+    <w:p>
+      <w:pPr>
+        <w:spacing w:before="240" w:after="0"/>
+        <w:rPr>
+          <w:rFonts w:cs="Courier New"/>
+        </w:rPr>
+      </w:pPr>
+      <w:r>
+        <w:rPr>
+          <w:rFonts w:cs="Courier New"/>
+        </w:rPr>
+        <w:t xml:space="preserve">Introductions are normally related to the Bible book before which they appear. However, part or </w:t>
+      </w:r>
+      <w:proofErr w:type="gramStart"/>
+      <w:r>
+        <w:rPr>
+          <w:rFonts w:cs="Courier New"/>
+        </w:rPr>
+        <w:t>all of the</w:t>
+      </w:r>
+      <w:proofErr w:type="gramEnd"/>
+      <w:r>
+        <w:rPr>
+          <w:rFonts w:cs="Courier New"/>
+        </w:rPr>
+        <w:t xml:space="preserve"> introduction preceding the first book of a Testament may be a Bible or Testament introduction. Often, this can be determined from the content of the introduction itself. If the introduction contains a header matching the book title, then any introductory text following this is the </w:t>
+      </w:r>
+      <w:r>
+        <w:rPr>
+          <w:rFonts w:cs="Courier New"/>
+        </w:rPr>
+        <w:t xml:space="preserve">book introduction, while any text preceding this is the Testament introduction. </w:t>
+      </w:r>
+    </w:p>
+    <w:p>
+      <w:pPr>
+        <w:spacing w:before="240" w:after="0"/>
+        <w:rPr>
+          <w:rFonts w:cs="Courier New"/>
+        </w:rPr>
+      </w:pPr>
+      <w:r>
+        <w:rPr>
+          <w:rFonts w:cs="Courier New"/>
+        </w:rPr>
         <w:lastRenderedPageBreak/>
-        <w:t>Bible and Testament Introductions</w:t>
-      </w:r>
-    </w:p>
-    <w:p>
-      <w:pPr>
-        <w:spacing w:before="240" w:after="0"/>
-        <w:rPr>
-          <w:rFonts w:cs="Courier New"/>
-        </w:rPr>
-      </w:pPr>
-      <w:r>
-        <w:rPr>
-          <w:rFonts w:cs="Courier New"/>
-        </w:rPr>
-        <w:t xml:space="preserve">Introductions are normally related to the Bible book before which they appear. However, part or </w:t>
-      </w:r>
-      <w:proofErr w:type="gramStart"/>
-      <w:r>
-        <w:rPr>
-          <w:rFonts w:cs="Courier New"/>
-        </w:rPr>
-        <w:t>all of the</w:t>
-      </w:r>
-      <w:proofErr w:type="gramEnd"/>
-      <w:r>
-        <w:rPr>
-          <w:rFonts w:cs="Courier New"/>
-        </w:rPr>
-        <w:t xml:space="preserve"> introduction preceding the first book of a Testament may be a Bible or Testament introduction. Often, this can be determined from the content of the introduction itself. If the introduction contains a header matching the book title, then any introductory text following this is the </w:t>
-      </w:r>
-      <w:r>
-        <w:rPr>
-          <w:rFonts w:cs="Courier New"/>
-        </w:rPr>
-        <w:t xml:space="preserve">book introduction, while any text preceding this is the Testament introduction. </w:t>
-      </w:r>
-    </w:p>
-    <w:p>
-      <w:pPr>
-        <w:spacing w:before="240" w:after="0"/>
-        <w:rPr>
-          <w:rFonts w:cs="Courier New"/>
-        </w:rPr>
-      </w:pPr>
-      <w:r>
-        <w:rPr>
-          <w:rFonts w:cs="Courier New"/>
-        </w:rPr>
         <w:t>However, there are cases where the fact that an introduction is a Bible or Testament introduction cannot be deduced in this way. To cater for such cases, convert.txt may contain “</w:t>
       </w:r>
       <w:proofErr w:type="spellStart"/>
@@ -1834,6 +1848,122 @@
         </w:numPr>
       </w:pPr>
       <w:r>
+        <w:t>Book Introductions</w:t>
+      </w:r>
+    </w:p>
+    <w:p>
+      <w:pPr>
+        <w:spacing w:before="240" w:after="0"/>
+      </w:pPr>
+      <w:r>
+        <w:t>Books may have introductions which appear before chapter 1. By default, a title at the start of a book, following any book title and book subheading and before the start of the first chapter is the title for a book introduction. By default, any such heading will appear in the table contents. To prevent such titles from being included in the table of contents, include the line “</w:t>
+      </w:r>
+      <w:proofErr w:type="spellStart"/>
+      <w:r>
+        <w:rPr>
+          <w:rFonts w:ascii="Courier New" w:hAnsi="Courier New" w:cs="Courier New"/>
+        </w:rPr>
+        <w:t>IntroInContents</w:t>
+      </w:r>
+      <w:proofErr w:type="spellEnd"/>
+      <w:r>
+        <w:rPr>
+          <w:rFonts w:ascii="Courier New" w:hAnsi="Courier New" w:cs="Courier New"/>
+        </w:rPr>
+        <w:t>=</w:t>
+      </w:r>
+      <w:r>
+        <w:rPr>
+          <w:rFonts w:ascii="Courier New" w:hAnsi="Courier New" w:cs="Courier New"/>
+        </w:rPr>
+        <w:t xml:space="preserve">False” </w:t>
+      </w:r>
+      <w:r>
+        <w:rPr>
+          <w:rFonts w:cs="Courier New"/>
+        </w:rPr>
+        <w:t>in convert.txt.</w:t>
+      </w:r>
+    </w:p>
+    <w:p>
+      <w:pPr>
+        <w:pStyle w:val="Heading4"/>
+        <w:numPr>
+          <w:ilvl w:val="2"/>
+          <w:numId w:val="3"/>
+        </w:numPr>
+      </w:pPr>
+      <w:proofErr w:type="gramStart"/>
+      <w:r>
+        <w:t>Optional  Line</w:t>
+      </w:r>
+      <w:proofErr w:type="gramEnd"/>
+      <w:r>
+        <w:t xml:space="preserve"> Breaks</w:t>
+      </w:r>
+    </w:p>
+    <w:p>
+      <w:pPr>
+        <w:spacing w:before="240" w:after="0"/>
+      </w:pPr>
+      <w:r>
+        <w:t>By default, line breaks marked as optional in the OSIS will be ignored. To include such line breaks in the output</w:t>
+      </w:r>
+      <w:proofErr w:type="gramStart"/>
+      <w:r>
+        <w:t xml:space="preserve">,  </w:t>
+      </w:r>
+      <w:r>
+        <w:t>include</w:t>
+      </w:r>
+      <w:proofErr w:type="gramEnd"/>
+      <w:r>
+        <w:t xml:space="preserve"> the line “</w:t>
+      </w:r>
+      <w:proofErr w:type="spellStart"/>
+      <w:r>
+        <w:rPr>
+          <w:rFonts w:ascii="Courier New" w:hAnsi="Courier New" w:cs="Courier New"/>
+        </w:rPr>
+        <w:t>OptionalBreaks</w:t>
+      </w:r>
+      <w:proofErr w:type="spellEnd"/>
+      <w:r>
+        <w:rPr>
+          <w:rFonts w:ascii="Courier New" w:hAnsi="Courier New" w:cs="Courier New"/>
+        </w:rPr>
+        <w:t>=</w:t>
+      </w:r>
+      <w:r>
+        <w:rPr>
+          <w:rFonts w:ascii="Courier New" w:hAnsi="Courier New" w:cs="Courier New"/>
+        </w:rPr>
+        <w:t>True</w:t>
+      </w:r>
+      <w:bookmarkStart w:id="0" w:name="_GoBack"/>
+      <w:bookmarkEnd w:id="0"/>
+      <w:r>
+        <w:rPr>
+          <w:rFonts w:ascii="Courier New" w:hAnsi="Courier New" w:cs="Courier New"/>
+        </w:rPr>
+        <w:t xml:space="preserve">” </w:t>
+      </w:r>
+      <w:r>
+        <w:rPr>
+          <w:rFonts w:cs="Courier New"/>
+        </w:rPr>
+        <w:t>in convert.txt</w:t>
+      </w:r>
+    </w:p>
+    <w:p>
+      <w:pPr>
+        <w:pStyle w:val="Heading4"/>
+        <w:numPr>
+          <w:ilvl w:val="2"/>
+          <w:numId w:val="3"/>
+        </w:numPr>
+      </w:pPr>
+      <w:r>
         <w:t>EPUB3</w:t>
       </w:r>
     </w:p>
@@ -1900,6 +2030,7 @@
         <w:pStyle w:val="Heading3"/>
       </w:pPr>
       <w:r>
+        <w:lastRenderedPageBreak/>
         <w:t>3.3 ebible.css</w:t>
       </w:r>
     </w:p>
@@ -1927,7 +2058,6 @@
         <w:spacing w:before="240" w:after="0"/>
       </w:pPr>
       <w:r>
-        <w:lastRenderedPageBreak/>
         <w:t>It should be noted that h1 styling is used only for Testament titles, and h2 for book titles. All other level 1 titles use h3 styling and level 2 titles use h4 styling.</w:t>
       </w:r>
       <w:r>
@@ -2526,6 +2656,7 @@
           <w:rFonts w:cs="Courier New"/>
           <w:b/>
         </w:rPr>
+        <w:lastRenderedPageBreak/>
         <w:t>Directory</w:t>
       </w:r>
       <w:r>
@@ -2710,7 +2841,6 @@
           <w:rFonts w:cs="Courier New"/>
           <w:b/>
         </w:rPr>
-        <w:lastRenderedPageBreak/>
         <w:t>Input-type.</w:t>
       </w:r>
       <w:r>
@@ -5745,7 +5875,7 @@
 </file>
 
 <file path=customXml/itemProps1.xml><?xml version="1.0" encoding="utf-8"?>
-<ds:datastoreItem xmlns:ds="http://schemas.openxmlformats.org/officeDocument/2006/customXml" ds:itemID="{1BBA2A0A-8AC6-4CA5-96DC-A7712B988AC7}">
+<ds:datastoreItem xmlns:ds="http://schemas.openxmlformats.org/officeDocument/2006/customXml" ds:itemID="{BE2B4205-CA25-4BFC-BCAC-C58D8CE08522}">
   <ds:schemaRefs>
     <ds:schemaRef ds:uri="http://schemas.openxmlformats.org/officeDocument/2006/bibliography"/>
   </ds:schemaRefs>

</xml_diff>

<commit_message>
Ebooks: handle additional OSIS tags and <item> tag attributes
Handling added for <head> and <foreign> tags. The CSS file now defines
classes to apply to text enclosed in these tags. Tags <index>,
<milestone> and <name> are disregarded and no longer reported as
unhandled tags. The type and subtype attributes in <item> tags are now
handled, to give correct indentation in lists.
</commit_message>
<xml_diff>
--- a/eBooks/osis2ebook.docx
+++ b/eBooks/osis2ebook.docx
@@ -1374,13 +1374,7 @@
         <w:rPr>
           <w:rFonts w:cs="Courier New"/>
         </w:rPr>
-        <w:t xml:space="preserve"> </w:t>
-      </w:r>
-      <w:r>
-        <w:rPr>
-          <w:rFonts w:cs="Courier New"/>
-        </w:rPr>
-        <w:t>and no headings are specified in the OSIS file</w:t>
+        <w:t xml:space="preserve"> and no headings are specified in the OSIS file</w:t>
       </w:r>
       <w:r>
         <w:rPr>
@@ -1870,13 +1864,7 @@
         <w:rPr>
           <w:rFonts w:ascii="Courier New" w:hAnsi="Courier New" w:cs="Courier New"/>
         </w:rPr>
-        <w:t>=</w:t>
-      </w:r>
-      <w:r>
-        <w:rPr>
-          <w:rFonts w:ascii="Courier New" w:hAnsi="Courier New" w:cs="Courier New"/>
-        </w:rPr>
-        <w:t xml:space="preserve">False” </w:t>
+        <w:t xml:space="preserve">=False” </w:t>
       </w:r>
       <w:r>
         <w:rPr>
@@ -1911,10 +1899,7 @@
       </w:r>
       <w:proofErr w:type="gramStart"/>
       <w:r>
-        <w:t xml:space="preserve">,  </w:t>
-      </w:r>
-      <w:r>
-        <w:t>include</w:t>
+        <w:t>,  include</w:t>
       </w:r>
       <w:proofErr w:type="gramEnd"/>
       <w:r>
@@ -1932,21 +1917,7 @@
         <w:rPr>
           <w:rFonts w:ascii="Courier New" w:hAnsi="Courier New" w:cs="Courier New"/>
         </w:rPr>
-        <w:t>=</w:t>
-      </w:r>
-      <w:r>
-        <w:rPr>
-          <w:rFonts w:ascii="Courier New" w:hAnsi="Courier New" w:cs="Courier New"/>
-        </w:rPr>
-        <w:t>True</w:t>
-      </w:r>
-      <w:bookmarkStart w:id="0" w:name="_GoBack"/>
-      <w:bookmarkEnd w:id="0"/>
-      <w:r>
-        <w:rPr>
-          <w:rFonts w:ascii="Courier New" w:hAnsi="Courier New" w:cs="Courier New"/>
-        </w:rPr>
-        <w:t xml:space="preserve">” </w:t>
+        <w:t xml:space="preserve">=True” </w:t>
       </w:r>
       <w:r>
         <w:rPr>
@@ -2206,6 +2177,76 @@
             </w:r>
             <w:r>
               <w:t>a large chapter number.</w:t>
+            </w:r>
+          </w:p>
+        </w:tc>
+      </w:tr>
+      <w:tr>
+        <w:tc>
+          <w:tcPr>
+            <w:tcW w:w="2093" w:type="dxa"/>
+          </w:tcPr>
+          <w:p>
+            <w:pPr>
+              <w:spacing w:before="240"/>
+              <w:rPr>
+                <w:b/>
+              </w:rPr>
+            </w:pPr>
+            <w:r>
+              <w:rPr>
+                <w:b/>
+              </w:rPr>
+              <w:t>foreign</w:t>
+            </w:r>
+          </w:p>
+        </w:tc>
+        <w:tc>
+          <w:tcPr>
+            <w:tcW w:w="7149" w:type="dxa"/>
+          </w:tcPr>
+          <w:p>
+            <w:pPr>
+              <w:spacing w:before="240"/>
+            </w:pPr>
+            <w:r>
+              <w:t>Applies to text marked as foreign.</w:t>
+            </w:r>
+            <w:bookmarkStart w:id="0" w:name="_GoBack"/>
+            <w:bookmarkEnd w:id="0"/>
+          </w:p>
+        </w:tc>
+      </w:tr>
+      <w:tr>
+        <w:tc>
+          <w:tcPr>
+            <w:tcW w:w="2093" w:type="dxa"/>
+          </w:tcPr>
+          <w:p>
+            <w:pPr>
+              <w:spacing w:before="240"/>
+              <w:rPr>
+                <w:b/>
+              </w:rPr>
+            </w:pPr>
+            <w:r>
+              <w:rPr>
+                <w:b/>
+              </w:rPr>
+              <w:t>heading</w:t>
+            </w:r>
+          </w:p>
+        </w:tc>
+        <w:tc>
+          <w:tcPr>
+            <w:tcW w:w="7149" w:type="dxa"/>
+          </w:tcPr>
+          <w:p>
+            <w:pPr>
+              <w:spacing w:before="240"/>
+            </w:pPr>
+            <w:r>
+              <w:t>Applies to headings which are not titles, such a list heading</w:t>
             </w:r>
           </w:p>
         </w:tc>
@@ -2533,6 +2574,7 @@
           <w:sz w:val="18"/>
           <w:szCs w:val="18"/>
         </w:rPr>
+        <w:lastRenderedPageBreak/>
         <w:t>osis2ebook.pl</w:t>
       </w:r>
       <w:proofErr w:type="gramEnd"/>
@@ -2656,7 +2698,6 @@
           <w:rFonts w:cs="Courier New"/>
           <w:b/>
         </w:rPr>
-        <w:lastRenderedPageBreak/>
         <w:t>Directory</w:t>
       </w:r>
       <w:r>
@@ -5875,7 +5916,7 @@
 </file>
 
 <file path=customXml/itemProps1.xml><?xml version="1.0" encoding="utf-8"?>
-<ds:datastoreItem xmlns:ds="http://schemas.openxmlformats.org/officeDocument/2006/customXml" ds:itemID="{BE2B4205-CA25-4BFC-BCAC-C58D8CE08522}">
+<ds:datastoreItem xmlns:ds="http://schemas.openxmlformats.org/officeDocument/2006/customXml" ds:itemID="{2E46AC97-D40B-4FCB-AD39-E056718E7198}">
   <ds:schemaRefs>
     <ds:schemaRef ds:uri="http://schemas.openxmlformats.org/officeDocument/2006/bibliography"/>
   </ds:schemaRefs>

</xml_diff>

<commit_message>
Ebook conversion - allow book titles to be extracted from OSIS
This change makes it possible to specify in convert.txt that titles of
books of the Bible can be obtained from the OSIS file rather than having
to be individually specified in convert.txt.
</commit_message>
<xml_diff>
--- a/eBooks/osis2ebook.docx
+++ b/eBooks/osis2ebook.docx
@@ -666,7 +666,10 @@
         <w:t>Title</w:t>
       </w:r>
       <w:r>
-        <w:t xml:space="preserve">s of the books of the Bible must be specified as a number of </w:t>
+        <w:t xml:space="preserve">s of the books of the Bible may </w:t>
+      </w:r>
+      <w:r>
+        <w:t xml:space="preserve">be specified as a number of </w:t>
       </w:r>
       <w:r>
         <w:t>property</w:t>
@@ -675,7 +678,10 @@
         <w:t>-</w:t>
       </w:r>
       <w:r>
-        <w:t xml:space="preserve">value pairs. </w:t>
+        <w:t>value pairs.</w:t>
+      </w:r>
+      <w:r>
+        <w:t xml:space="preserve"> This is necessary where the book titles are not present in the OSIS file. </w:t>
       </w:r>
       <w:r>
         <w:t xml:space="preserve">The </w:t>
@@ -755,45 +761,201 @@
         <w:rPr>
           <w:rFonts w:cs="Courier New"/>
         </w:rPr>
-        <w:t>There should be a line for each Bible book appearing in the OSIS file. The book titles specified will appear at the start of each book</w:t>
-      </w:r>
-      <w:r>
-        <w:rPr>
-          <w:rFonts w:cs="Courier New"/>
-        </w:rPr>
-        <w:t>, and also in the t</w:t>
-      </w:r>
-      <w:r>
-        <w:rPr>
-          <w:rFonts w:cs="Courier New"/>
-        </w:rPr>
-        <w:t xml:space="preserve">able of </w:t>
-      </w:r>
-      <w:r>
-        <w:rPr>
-          <w:rFonts w:cs="Courier New"/>
-        </w:rPr>
-        <w:t>c</w:t>
-      </w:r>
-      <w:r>
-        <w:rPr>
-          <w:rFonts w:cs="Courier New"/>
-        </w:rPr>
-        <w:t>ontents.</w:t>
-      </w:r>
-    </w:p>
-    <w:p>
-      <w:pPr>
-        <w:spacing w:before="240" w:after="0"/>
-        <w:rPr>
-          <w:rFonts w:cs="Courier New"/>
-        </w:rPr>
-      </w:pPr>
-      <w:r>
-        <w:rPr>
-          <w:rFonts w:cs="Courier New"/>
-        </w:rPr>
-        <w:t>Some OSIS Bibles include book titles as headings in the book introduction or as initial section headings. The titles specified in convert.txt should match exactly the titles in the OSIS file; the conversion tool will detect that the titles match and avoid duplicate titles appearing.</w:t>
+        <w:t xml:space="preserve">Some OSIS Bibles include book titles as headings in the book introduction or as initial section headings. </w:t>
+      </w:r>
+      <w:r>
+        <w:rPr>
+          <w:rFonts w:cs="Courier New"/>
+        </w:rPr>
+        <w:t xml:space="preserve"> Where this is the case</w:t>
+      </w:r>
+      <w:r>
+        <w:rPr>
+          <w:rFonts w:cs="Courier New"/>
+        </w:rPr>
+        <w:t>, book titles may be extracted</w:t>
+      </w:r>
+      <w:r>
+        <w:rPr>
+          <w:rFonts w:cs="Courier New"/>
+        </w:rPr>
+        <w:t xml:space="preserve"> in from the OSIS file by including the line:</w:t>
+      </w:r>
+    </w:p>
+    <w:p>
+      <w:pPr>
+        <w:spacing w:before="240" w:after="0"/>
+        <w:rPr>
+          <w:rFonts w:cs="Courier New"/>
+        </w:rPr>
+      </w:pPr>
+      <w:proofErr w:type="spellStart"/>
+      <w:r>
+        <w:rPr>
+          <w:rFonts w:ascii="Courier New" w:hAnsi="Courier New" w:cs="Courier New"/>
+        </w:rPr>
+        <w:t>BookTitlesInOSIS</w:t>
+      </w:r>
+      <w:proofErr w:type="spellEnd"/>
+      <w:r>
+        <w:rPr>
+          <w:rFonts w:ascii="Courier New" w:hAnsi="Courier New" w:cs="Courier New"/>
+        </w:rPr>
+        <w:t>=True</w:t>
+      </w:r>
+    </w:p>
+    <w:p>
+      <w:pPr>
+        <w:spacing w:before="240" w:after="0"/>
+        <w:rPr>
+          <w:rFonts w:cs="Courier New"/>
+        </w:rPr>
+      </w:pPr>
+      <w:r>
+        <w:rPr>
+          <w:rFonts w:cs="Courier New"/>
+        </w:rPr>
+        <w:t>Where this is specified, a title at that start of a book is assumed to be the book title. If titles are included in the OSIS file only for some books, titles for the other books may still be specified in convert.txt, but book titles extracted from the OSIS file take priority.</w:t>
+      </w:r>
+    </w:p>
+    <w:p>
+      <w:pPr>
+        <w:spacing w:before="240" w:after="0"/>
+        <w:rPr>
+          <w:rFonts w:cs="Courier New"/>
+        </w:rPr>
+      </w:pPr>
+      <w:r>
+        <w:rPr>
+          <w:rFonts w:cs="Courier New"/>
+        </w:rPr>
+        <w:t>There are some cases where it may be necessary to specify book titles in convert.txt even though they are present in the O</w:t>
+      </w:r>
+      <w:r>
+        <w:rPr>
+          <w:rFonts w:cs="Courier New"/>
+        </w:rPr>
+        <w:t>SIS file. This will be the case, for example, where a Bible or Testament introduction precedes the book title for the first book of the Bible or Testament.</w:t>
+      </w:r>
+      <w:r>
+        <w:rPr>
+          <w:rFonts w:cs="Courier New"/>
+        </w:rPr>
+        <w:t xml:space="preserve"> </w:t>
+      </w:r>
+      <w:r>
+        <w:rPr>
+          <w:rFonts w:cs="Courier New"/>
+        </w:rPr>
+        <w:t xml:space="preserve"> </w:t>
+      </w:r>
+      <w:r>
+        <w:rPr>
+          <w:rFonts w:cs="Courier New"/>
+        </w:rPr>
+        <w:t>The titles specified in convert.txt should match exactly the titles in the OSIS file; the conversion tool will d</w:t>
+      </w:r>
+      <w:r>
+        <w:rPr>
+          <w:rFonts w:cs="Courier New"/>
+        </w:rPr>
+        <w:t>etect that the titles match and so will recognise the book title even where it does not occur at the start of the book.</w:t>
+      </w:r>
+    </w:p>
+    <w:p>
+      <w:pPr>
+        <w:spacing w:before="240" w:after="0"/>
+        <w:rPr>
+          <w:rFonts w:cs="Courier New"/>
+        </w:rPr>
+      </w:pPr>
+      <w:r>
+        <w:rPr>
+          <w:rFonts w:cs="Courier New"/>
+        </w:rPr>
+        <w:t>If there is any case where a book starts with a title which in not the book title, “</w:t>
+      </w:r>
+      <w:proofErr w:type="spellStart"/>
+      <w:r>
+        <w:rPr>
+          <w:rFonts w:ascii="Courier New" w:hAnsi="Courier New" w:cs="Courier New"/>
+        </w:rPr>
+        <w:t>BookTitlesInOSIS</w:t>
+      </w:r>
+      <w:proofErr w:type="spellEnd"/>
+      <w:r>
+        <w:rPr>
+          <w:rFonts w:ascii="Courier New" w:hAnsi="Courier New" w:cs="Courier New"/>
+        </w:rPr>
+        <w:t>=True</w:t>
+      </w:r>
+      <w:r>
+        <w:rPr>
+          <w:rFonts w:cs="Courier New"/>
+        </w:rPr>
+        <w:t>” should not be specified</w:t>
+      </w:r>
+      <w:r>
+        <w:rPr>
+          <w:rFonts w:cs="Courier New"/>
+        </w:rPr>
+        <w:t xml:space="preserve">, as in the case where </w:t>
+      </w:r>
+      <w:r>
+        <w:rPr>
+          <w:rFonts w:cs="Courier New"/>
+        </w:rPr>
+        <w:t>the book title is preceded by a Bible or Testament introduction</w:t>
+      </w:r>
+      <w:r>
+        <w:rPr>
+          <w:rFonts w:cs="Courier New"/>
+        </w:rPr>
+        <w:t xml:space="preserve"> which has a title</w:t>
+      </w:r>
+      <w:r>
+        <w:rPr>
+          <w:rFonts w:cs="Courier New"/>
+        </w:rPr>
+        <w:t xml:space="preserve">. If titles in </w:t>
+      </w:r>
+      <w:proofErr w:type="gramStart"/>
+      <w:r>
+        <w:rPr>
+          <w:rFonts w:cs="Courier New"/>
+        </w:rPr>
+        <w:t>convert.txt  match</w:t>
+      </w:r>
+      <w:proofErr w:type="gramEnd"/>
+      <w:r>
+        <w:rPr>
+          <w:rFonts w:cs="Courier New"/>
+        </w:rPr>
+        <w:t xml:space="preserve"> exac</w:t>
+      </w:r>
+      <w:r>
+        <w:rPr>
+          <w:rFonts w:cs="Courier New"/>
+        </w:rPr>
+        <w:t>tly the book titles in the OSIS file,</w:t>
+      </w:r>
+      <w:r>
+        <w:rPr>
+          <w:rFonts w:cs="Courier New"/>
+        </w:rPr>
+        <w:t xml:space="preserve"> the conversion tool </w:t>
+      </w:r>
+      <w:r>
+        <w:rPr>
+          <w:rFonts w:cs="Courier New"/>
+        </w:rPr>
+        <w:t>ensure that duplicate titles do not appear</w:t>
+      </w:r>
+      <w:r>
+        <w:rPr>
+          <w:rFonts w:cs="Courier New"/>
+        </w:rPr>
+        <w:t>.</w:t>
       </w:r>
     </w:p>
     <w:p>
@@ -1044,6 +1206,7 @@
         <w:rPr>
           <w:rFonts w:cs="Courier New"/>
         </w:rPr>
+        <w:lastRenderedPageBreak/>
         <w:t xml:space="preserve">If these are not specified in convert.txt, publisher is set to “IBT” and language and title are extracted from the OSIS header. In this case the title will be “&lt;xxx&gt; Bible”, where &lt;xxx&gt; is the module name, e.g. BUR or UZV, which is unlikely to be </w:t>
       </w:r>
       <w:proofErr w:type="gramStart"/>
@@ -1148,7 +1311,6 @@
         <w:rPr>
           <w:rFonts w:ascii="Courier New" w:hAnsi="Courier New" w:cs="Courier New"/>
         </w:rPr>
-        <w:lastRenderedPageBreak/>
         <w:t>ChapterTitle</w:t>
       </w:r>
       <w:proofErr w:type="spellEnd"/>
@@ -1565,6 +1727,7 @@
         <w:rPr>
           <w:rFonts w:cs="Courier New"/>
         </w:rPr>
+        <w:lastRenderedPageBreak/>
         <w:t xml:space="preserve">The above would, </w:t>
       </w:r>
       <w:r>
@@ -1677,7 +1840,21 @@
         <w:rPr>
           <w:rFonts w:cs="Courier New"/>
         </w:rPr>
-        <w:t xml:space="preserve"> introduction preceding the first book of a Testament may be a Bible or Testament introduction. Often, this can be determined from the content of the introduction itself. If the introduction contains a header matching the book title, then any introductory text following this is the </w:t>
+        <w:t xml:space="preserve"> introduction preceding the first book of a Testament may be a Bible or Testament introduction. Often, this can be determined from the content of the introduction itself. If the introduction contains a </w:t>
+      </w:r>
+      <w:r>
+        <w:rPr>
+          <w:rFonts w:cs="Courier New"/>
+        </w:rPr>
+        <w:t>title</w:t>
+      </w:r>
+      <w:bookmarkStart w:id="0" w:name="_GoBack"/>
+      <w:bookmarkEnd w:id="0"/>
+      <w:r>
+        <w:rPr>
+          <w:rFonts w:cs="Courier New"/>
+        </w:rPr>
+        <w:t xml:space="preserve"> matching the book title, then any introductory text following this is the </w:t>
       </w:r>
       <w:r>
         <w:rPr>
@@ -1697,7 +1874,6 @@
         <w:rPr>
           <w:rFonts w:cs="Courier New"/>
         </w:rPr>
-        <w:lastRenderedPageBreak/>
         <w:t>However, there are cases where the fact that an introduction is a Bible or Testament introduction cannot be deduced in this way. To cater for such cases, convert.txt may contain “</w:t>
       </w:r>
       <w:proofErr w:type="spellStart"/>
@@ -1935,6 +2111,7 @@
         </w:numPr>
       </w:pPr>
       <w:r>
+        <w:lastRenderedPageBreak/>
         <w:t>EPUB3</w:t>
       </w:r>
     </w:p>
@@ -2001,7 +2178,6 @@
         <w:pStyle w:val="Heading3"/>
       </w:pPr>
       <w:r>
-        <w:lastRenderedPageBreak/>
         <w:t>3.3 ebible.css</w:t>
       </w:r>
     </w:p>
@@ -2212,8 +2388,6 @@
             <w:r>
               <w:t>Applies to text marked as foreign.</w:t>
             </w:r>
-            <w:bookmarkStart w:id="0" w:name="_GoBack"/>
-            <w:bookmarkEnd w:id="0"/>
           </w:p>
         </w:tc>
       </w:tr>
@@ -2469,6 +2643,7 @@
         <w:spacing w:before="240" w:after="0"/>
       </w:pPr>
       <w:r>
+        <w:lastRenderedPageBreak/>
         <w:t>Most of the remaining classes are used to lay out poetical text.</w:t>
       </w:r>
     </w:p>
@@ -2574,7 +2749,6 @@
           <w:sz w:val="18"/>
           <w:szCs w:val="18"/>
         </w:rPr>
-        <w:lastRenderedPageBreak/>
         <w:t>osis2ebook.pl</w:t>
       </w:r>
       <w:proofErr w:type="gramEnd"/>
@@ -5916,7 +6090,7 @@
 </file>
 
 <file path=customXml/itemProps1.xml><?xml version="1.0" encoding="utf-8"?>
-<ds:datastoreItem xmlns:ds="http://schemas.openxmlformats.org/officeDocument/2006/customXml" ds:itemID="{2E46AC97-D40B-4FCB-AD39-E056718E7198}">
+<ds:datastoreItem xmlns:ds="http://schemas.openxmlformats.org/officeDocument/2006/customXml" ds:itemID="{8AC77C94-0C2A-4F78-B05F-51280A563CBD}">
   <ds:schemaRefs>
     <ds:schemaRef ds:uri="http://schemas.openxmlformats.org/officeDocument/2006/bibliography"/>
   </ds:schemaRefs>

</xml_diff>

<commit_message>
eBooks - documentation update
Update to the eBook conversion documentation to include the
testamentGroups property.
</commit_message>
<xml_diff>
--- a/eBooks/osis2ebook.docx
+++ b/eBooks/osis2ebook.docx
@@ -761,13 +761,7 @@
         <w:rPr>
           <w:rFonts w:cs="Courier New"/>
         </w:rPr>
-        <w:t xml:space="preserve">Some OSIS Bibles include book titles as headings in the book introduction or as initial section headings. </w:t>
-      </w:r>
-      <w:r>
-        <w:rPr>
-          <w:rFonts w:cs="Courier New"/>
-        </w:rPr>
-        <w:t xml:space="preserve"> Where this is the case</w:t>
+        <w:t>Some OSIS Bibles include book titles as headings in the book introduction or as initial section headings.  Where this is the case</w:t>
       </w:r>
       <w:r>
         <w:rPr>
@@ -847,19 +841,7 @@
         <w:rPr>
           <w:rFonts w:cs="Courier New"/>
         </w:rPr>
-        <w:t xml:space="preserve"> </w:t>
-      </w:r>
-      <w:r>
-        <w:rPr>
-          <w:rFonts w:cs="Courier New"/>
-        </w:rPr>
-        <w:t>The titles specified in convert.txt should match exactly the titles in the OSIS file; the conversion tool will d</w:t>
-      </w:r>
-      <w:r>
-        <w:rPr>
-          <w:rFonts w:cs="Courier New"/>
-        </w:rPr>
-        <w:t>etect that the titles match and so will recognise the book title even where it does not occur at the start of the book.</w:t>
+        <w:t xml:space="preserve"> The titles specified in convert.txt should match exactly the titles in the OSIS file; the conversion tool will detect that the titles match and so will recognise the book title even where it does not occur at the start of the book.</w:t>
       </w:r>
     </w:p>
     <w:p>
@@ -1034,9 +1016,6 @@
     <w:p>
       <w:pPr>
         <w:spacing w:before="240" w:after="0"/>
-        <w:rPr>
-          <w:rFonts w:ascii="Courier New" w:hAnsi="Courier New" w:cs="Courier New"/>
-        </w:rPr>
       </w:pPr>
       <w:r>
         <w:t xml:space="preserve">The titles specified will appear on title pages before the first book of each Testament, and will also appear at the top level of the </w:t>
@@ -1064,6 +1043,30 @@
       <w:r>
         <w:t>the Group1 title would be used. If these properties are not specified when the OSIS file contains both Old and New Testament books, there will be no division between Old and New Testament books in eBook or its table of contents.</w:t>
       </w:r>
+    </w:p>
+    <w:p>
+      <w:pPr>
+        <w:spacing w:before="240" w:after="0"/>
+      </w:pPr>
+      <w:r>
+        <w:t>If testaments are not in separate book groups, the Group1 and Group2 attributes can still be used to provide testament titles by including the line:</w:t>
+      </w:r>
+    </w:p>
+    <w:p>
+      <w:pPr>
+        <w:spacing w:before="240" w:after="0"/>
+        <w:rPr>
+          <w:rFonts w:ascii="Courier New" w:hAnsi="Courier New" w:cs="Courier New"/>
+        </w:rPr>
+      </w:pPr>
+      <w:r>
+        <w:rPr>
+          <w:rFonts w:ascii="Courier New" w:hAnsi="Courier New" w:cs="Courier New"/>
+        </w:rPr>
+        <w:t>TestamentGroups=False</w:t>
+      </w:r>
+      <w:bookmarkStart w:id="0" w:name="_GoBack"/>
+      <w:bookmarkEnd w:id="0"/>
     </w:p>
     <w:p>
       <w:pPr>
@@ -1096,6 +1099,7 @@
         <w:rPr>
           <w:rFonts w:ascii="Courier New" w:hAnsi="Courier New" w:cs="Courier New"/>
         </w:rPr>
+        <w:lastRenderedPageBreak/>
         <w:t>Language=</w:t>
       </w:r>
       <w:proofErr w:type="spellStart"/>
@@ -1206,7 +1210,6 @@
         <w:rPr>
           <w:rFonts w:cs="Courier New"/>
         </w:rPr>
-        <w:lastRenderedPageBreak/>
         <w:t xml:space="preserve">If these are not specified in convert.txt, publisher is set to “IBT” and language and title are extracted from the OSIS header. In this case the title will be “&lt;xxx&gt; Bible”, where &lt;xxx&gt; is the module name, e.g. BUR or UZV, which is unlikely to be </w:t>
       </w:r>
       <w:proofErr w:type="gramStart"/>
@@ -1644,6 +1647,7 @@
         <w:rPr>
           <w:rFonts w:ascii="Courier New" w:hAnsi="Courier New" w:cs="Courier New"/>
         </w:rPr>
+        <w:lastRenderedPageBreak/>
         <w:t>PsalmDivTitle</w:t>
       </w:r>
       <w:proofErr w:type="spellEnd"/>
@@ -1727,7 +1731,6 @@
         <w:rPr>
           <w:rFonts w:cs="Courier New"/>
         </w:rPr>
-        <w:lastRenderedPageBreak/>
         <w:t xml:space="preserve">The above would, </w:t>
       </w:r>
       <w:r>
@@ -1848,8 +1851,6 @@
         </w:rPr>
         <w:t>title</w:t>
       </w:r>
-      <w:bookmarkStart w:id="0" w:name="_GoBack"/>
-      <w:bookmarkEnd w:id="0"/>
       <w:r>
         <w:rPr>
           <w:rFonts w:cs="Courier New"/>
@@ -2059,6 +2060,7 @@
       </w:pPr>
       <w:proofErr w:type="gramStart"/>
       <w:r>
+        <w:lastRenderedPageBreak/>
         <w:t>Optional  Line</w:t>
       </w:r>
       <w:proofErr w:type="gramEnd"/>
@@ -2111,7 +2113,6 @@
         </w:numPr>
       </w:pPr>
       <w:r>
-        <w:lastRenderedPageBreak/>
         <w:t>EPUB3</w:t>
       </w:r>
     </w:p>
@@ -2586,6 +2587,7 @@
               <w:rPr>
                 <w:b/>
               </w:rPr>
+              <w:lastRenderedPageBreak/>
               <w:t>x-</w:t>
             </w:r>
             <w:r>
@@ -2643,7 +2645,6 @@
         <w:spacing w:before="240" w:after="0"/>
       </w:pPr>
       <w:r>
-        <w:lastRenderedPageBreak/>
         <w:t>Most of the remaining classes are used to lay out poetical text.</w:t>
       </w:r>
     </w:p>
@@ -6090,7 +6091,7 @@
 </file>
 
 <file path=customXml/itemProps1.xml><?xml version="1.0" encoding="utf-8"?>
-<ds:datastoreItem xmlns:ds="http://schemas.openxmlformats.org/officeDocument/2006/customXml" ds:itemID="{8AC77C94-0C2A-4F78-B05F-51280A563CBD}">
+<ds:datastoreItem xmlns:ds="http://schemas.openxmlformats.org/officeDocument/2006/customXml" ds:itemID="{36B53D2F-E093-4163-AC1D-6BF39A0381EF}">
   <ds:schemaRefs>
     <ds:schemaRef ds:uri="http://schemas.openxmlformats.org/officeDocument/2006/bibliography"/>
   </ds:schemaRefs>

</xml_diff>

<commit_message>
eBooks: OSIS paragraph types as CSS classes
This is a change to support type attributes in OSIS <p> elements as
classes in eBible.css. Some additional classes have been added to
eBible.css for this purpose.
</commit_message>
<xml_diff>
--- a/eBooks/osis2ebook.docx
+++ b/eBooks/osis2ebook.docx
@@ -931,7 +931,19 @@
         <w:rPr>
           <w:rFonts w:cs="Courier New"/>
         </w:rPr>
-        <w:t>ensure that duplicate titles do not appear</w:t>
+        <w:t>ensure</w:t>
+      </w:r>
+      <w:r>
+        <w:rPr>
+          <w:rFonts w:cs="Courier New"/>
+        </w:rPr>
+        <w:t>s</w:t>
+      </w:r>
+      <w:r>
+        <w:rPr>
+          <w:rFonts w:cs="Courier New"/>
+        </w:rPr>
+        <w:t xml:space="preserve"> that duplicate titles do not appear</w:t>
       </w:r>
       <w:r>
         <w:rPr>
@@ -1065,8 +1077,6 @@
         </w:rPr>
         <w:t>TestamentGroups=False</w:t>
       </w:r>
-      <w:bookmarkStart w:id="0" w:name="_GoBack"/>
-      <w:bookmarkEnd w:id="0"/>
     </w:p>
     <w:p>
       <w:pPr>
@@ -1915,16 +1925,14 @@
         <w:rPr>
           <w:rFonts w:cs="Courier New"/>
         </w:rPr>
-        <w:t xml:space="preserve">”. The first of these indicates that, by default, the </w:t>
-      </w:r>
-      <w:proofErr w:type="gramStart"/>
-      <w:r>
-        <w:rPr>
-          <w:rFonts w:cs="Courier New"/>
-        </w:rPr>
-        <w:t>introduction  of</w:t>
-      </w:r>
-      <w:proofErr w:type="gramEnd"/>
+        <w:t>”. The first of these indicates that</w:t>
+      </w:r>
+      <w:r>
+        <w:rPr>
+          <w:rFonts w:cs="Courier New"/>
+        </w:rPr>
+        <w:t>, by default, the introduction of</w:t>
+      </w:r>
       <w:r>
         <w:rPr>
           <w:rFonts w:cs="Courier New"/>
@@ -2647,6 +2655,29 @@
       <w:r>
         <w:t>Most of the remaining classes are used to lay out poetical text.</w:t>
       </w:r>
+    </w:p>
+    <w:p>
+      <w:pPr>
+        <w:spacing w:before="240" w:after="0"/>
+      </w:pPr>
+      <w:r>
+        <w:t xml:space="preserve">Type attributes used in OSIS &lt;p&gt; elements must be defined as classes in ebible.css.  </w:t>
+      </w:r>
+      <w:proofErr w:type="gramStart"/>
+      <w:r>
+        <w:t>An example of such a class in x-</w:t>
+      </w:r>
+      <w:proofErr w:type="spellStart"/>
+      <w:r>
+        <w:t>noindent</w:t>
+      </w:r>
+      <w:proofErr w:type="spellEnd"/>
+      <w:r>
+        <w:t>, which suppresses the normal indenting of the first line of a paragraph.</w:t>
+      </w:r>
+      <w:bookmarkStart w:id="0" w:name="_GoBack"/>
+      <w:bookmarkEnd w:id="0"/>
+      <w:proofErr w:type="gramEnd"/>
     </w:p>
     <w:p>
       <w:pPr>
@@ -6091,7 +6122,7 @@
 </file>
 
 <file path=customXml/itemProps1.xml><?xml version="1.0" encoding="utf-8"?>
-<ds:datastoreItem xmlns:ds="http://schemas.openxmlformats.org/officeDocument/2006/customXml" ds:itemID="{36B53D2F-E093-4163-AC1D-6BF39A0381EF}">
+<ds:datastoreItem xmlns:ds="http://schemas.openxmlformats.org/officeDocument/2006/customXml" ds:itemID="{3530DAD3-DBB8-4573-84CA-E1F53DD368D3}">
   <ds:schemaRefs>
     <ds:schemaRef ds:uri="http://schemas.openxmlformats.org/officeDocument/2006/bibliography"/>
   </ds:schemaRefs>

</xml_diff>

<commit_message>
eBooks: Added support for figures
This change adds support for the <figure> OSIS tag, allowing images to
be included in the eBook output.
</commit_message>
<xml_diff>
--- a/eBooks/osis2ebook.docx
+++ b/eBooks/osis2ebook.docx
@@ -46,7 +46,13 @@
         <w:t xml:space="preserve"> OSIS-encoded Bibles to various eBook formats such as EPUB, MOBI </w:t>
       </w:r>
       <w:r>
-        <w:t>and FB2 (Fiction Book version 2.</w:t>
+        <w:t>and FB2 (Fiction Book version 2</w:t>
+      </w:r>
+      <w:r>
+        <w:t>)</w:t>
+      </w:r>
+      <w:r>
+        <w:t>.</w:t>
       </w:r>
       <w:r>
         <w:t xml:space="preserve"> It is intended to be used with OSIS files created from </w:t>
@@ -432,6 +438,38 @@
     </w:p>
     <w:p>
       <w:pPr>
+        <w:spacing w:before="240" w:after="0"/>
+      </w:pPr>
+      <w:r>
+        <w:t>If there are any images to be included (referenced from &lt;figure&gt; tags in the OSIS file</w:t>
+      </w:r>
+      <w:r>
+        <w:t>)</w:t>
+      </w:r>
+      <w:bookmarkStart w:id="0" w:name="_GoBack"/>
+      <w:bookmarkEnd w:id="0"/>
+      <w:r>
+        <w:t>, these must be in a subdirectory of this directory, named ‘images’. The only supported image file types are JPEG (file extension .jpg or .jpeg)</w:t>
+      </w:r>
+      <w:proofErr w:type="gramStart"/>
+      <w:r>
+        <w:t>,  GIF</w:t>
+      </w:r>
+      <w:proofErr w:type="gramEnd"/>
+      <w:r>
+        <w:t xml:space="preserve"> (file extension .gif) or PNG (file extension .</w:t>
+      </w:r>
+      <w:proofErr w:type="spellStart"/>
+      <w:r>
+        <w:t>png</w:t>
+      </w:r>
+      <w:proofErr w:type="spellEnd"/>
+      <w:r>
+        <w:t>).</w:t>
+      </w:r>
+    </w:p>
+    <w:p>
+      <w:pPr>
         <w:pStyle w:val="Heading3"/>
       </w:pPr>
       <w:r>
@@ -652,6 +690,7 @@
         </w:numPr>
       </w:pPr>
       <w:r>
+        <w:lastRenderedPageBreak/>
         <w:t xml:space="preserve">Book </w:t>
       </w:r>
       <w:r>
@@ -719,7 +758,6 @@
         <w:rPr>
           <w:rFonts w:ascii="Courier New" w:hAnsi="Courier New" w:cs="Courier New"/>
         </w:rPr>
-        <w:lastRenderedPageBreak/>
         <w:t>Gen=ИБТИДО</w:t>
       </w:r>
       <w:r>
@@ -1061,6 +1099,7 @@
         <w:spacing w:before="240" w:after="0"/>
       </w:pPr>
       <w:r>
+        <w:lastRenderedPageBreak/>
         <w:t>If testaments are not in separate book groups, the Group1 and Group2 attributes can still be used to provide testament titles by including the line:</w:t>
       </w:r>
     </w:p>
@@ -1109,7 +1148,6 @@
         <w:rPr>
           <w:rFonts w:ascii="Courier New" w:hAnsi="Courier New" w:cs="Courier New"/>
         </w:rPr>
-        <w:lastRenderedPageBreak/>
         <w:t>Language=</w:t>
       </w:r>
       <w:proofErr w:type="spellStart"/>
@@ -1609,6 +1647,7 @@
         </w:numPr>
       </w:pPr>
       <w:r>
+        <w:lastRenderedPageBreak/>
         <w:t>Psalm Division Titles</w:t>
       </w:r>
     </w:p>
@@ -1657,7 +1696,6 @@
         <w:rPr>
           <w:rFonts w:ascii="Courier New" w:hAnsi="Courier New" w:cs="Courier New"/>
         </w:rPr>
-        <w:lastRenderedPageBreak/>
         <w:t>PsalmDivTitle</w:t>
       </w:r>
       <w:proofErr w:type="spellEnd"/>
@@ -2027,6 +2065,7 @@
         </w:numPr>
       </w:pPr>
       <w:r>
+        <w:lastRenderedPageBreak/>
         <w:t>Book Introductions</w:t>
       </w:r>
     </w:p>
@@ -2068,7 +2107,6 @@
       </w:pPr>
       <w:proofErr w:type="gramStart"/>
       <w:r>
-        <w:lastRenderedPageBreak/>
         <w:t>Optional  Line</w:t>
       </w:r>
       <w:proofErr w:type="gramEnd"/>
@@ -2487,6 +2525,7 @@
               <w:rPr>
                 <w:b/>
               </w:rPr>
+              <w:lastRenderedPageBreak/>
               <w:t>x-chapter-</w:t>
             </w:r>
             <w:r>
@@ -2595,7 +2634,6 @@
               <w:rPr>
                 <w:b/>
               </w:rPr>
-              <w:lastRenderedPageBreak/>
               <w:t>x-</w:t>
             </w:r>
             <w:r>
@@ -2675,8 +2713,6 @@
       <w:r>
         <w:t>, which suppresses the normal indenting of the first line of a paragraph.</w:t>
       </w:r>
-      <w:bookmarkStart w:id="0" w:name="_GoBack"/>
-      <w:bookmarkEnd w:id="0"/>
       <w:proofErr w:type="gramEnd"/>
     </w:p>
     <w:p>
@@ -6122,7 +6158,7 @@
 </file>
 
 <file path=customXml/itemProps1.xml><?xml version="1.0" encoding="utf-8"?>
-<ds:datastoreItem xmlns:ds="http://schemas.openxmlformats.org/officeDocument/2006/customXml" ds:itemID="{3530DAD3-DBB8-4573-84CA-E1F53DD368D3}">
+<ds:datastoreItem xmlns:ds="http://schemas.openxmlformats.org/officeDocument/2006/customXml" ds:itemID="{3F66648E-913D-4517-B9B3-32ED98E8C4A6}">
   <ds:schemaRefs>
     <ds:schemaRef ds:uri="http://schemas.openxmlformats.org/officeDocument/2006/bibliography"/>
   </ds:schemaRefs>

</xml_diff>

<commit_message>
Ebooks: Added handling of <transChange>
The <transChange> OSIS tag is now handled. The CSS class "transChange"
is applied to the text.
</commit_message>
<xml_diff>
--- a/eBooks/osis2ebook.docx
+++ b/eBooks/osis2ebook.docx
@@ -446,8 +446,6 @@
       <w:r>
         <w:t>)</w:t>
       </w:r>
-      <w:bookmarkStart w:id="0" w:name="_GoBack"/>
-      <w:bookmarkEnd w:id="0"/>
       <w:r>
         <w:t>, these must be in a subdirectory of this directory, named ‘images’. The only supported image file types are JPEG (file extension .jpg or .jpeg)</w:t>
       </w:r>
@@ -2521,11 +2519,49 @@
                 <w:b/>
               </w:rPr>
             </w:pPr>
+            <w:proofErr w:type="spellStart"/>
             <w:r>
               <w:rPr>
                 <w:b/>
               </w:rPr>
               <w:lastRenderedPageBreak/>
+              <w:t>transChange</w:t>
+            </w:r>
+            <w:proofErr w:type="spellEnd"/>
+          </w:p>
+        </w:tc>
+        <w:tc>
+          <w:tcPr>
+            <w:tcW w:w="7149" w:type="dxa"/>
+          </w:tcPr>
+          <w:p>
+            <w:pPr>
+              <w:spacing w:before="240"/>
+            </w:pPr>
+            <w:r>
+              <w:t>Applies to text marked as an addition or change to the translation of the original text.</w:t>
+            </w:r>
+            <w:bookmarkStart w:id="0" w:name="_GoBack"/>
+            <w:bookmarkEnd w:id="0"/>
+          </w:p>
+        </w:tc>
+      </w:tr>
+      <w:tr>
+        <w:tc>
+          <w:tcPr>
+            <w:tcW w:w="2093" w:type="dxa"/>
+          </w:tcPr>
+          <w:p>
+            <w:pPr>
+              <w:spacing w:before="240"/>
+              <w:rPr>
+                <w:b/>
+              </w:rPr>
+            </w:pPr>
+            <w:r>
+              <w:rPr>
+                <w:b/>
+              </w:rPr>
               <w:t>x-chapter-</w:t>
             </w:r>
             <w:r>
@@ -3205,6 +3241,7 @@
         <w:rPr>
           <w:rFonts w:cs="Courier New"/>
         </w:rPr>
+        <w:lastRenderedPageBreak/>
         <w:t>The output file is created in the same directory as the OSIS file, and has the same name, but with the .xml extension replaced with the appropriate extension for the output format.</w:t>
       </w:r>
     </w:p>
@@ -6158,7 +6195,7 @@
 </file>
 
 <file path=customXml/itemProps1.xml><?xml version="1.0" encoding="utf-8"?>
-<ds:datastoreItem xmlns:ds="http://schemas.openxmlformats.org/officeDocument/2006/customXml" ds:itemID="{3F66648E-913D-4517-B9B3-32ED98E8C4A6}">
+<ds:datastoreItem xmlns:ds="http://schemas.openxmlformats.org/officeDocument/2006/customXml" ds:itemID="{4F96FAD5-69C4-4EAC-B54E-BDCE6AB7537E}">
   <ds:schemaRefs>
     <ds:schemaRef ds:uri="http://schemas.openxmlformats.org/officeDocument/2006/bibliography"/>
   </ds:schemaRefs>

</xml_diff>

<commit_message>
Ebooks - Support for glossaries
The eBook conversion will now process any glossaries referenced from the
Bible OSIS file. Any glossary is appended to the eBook Bible. Words with
glossary links are highlighted in the eBook, but links are not
implemented.
</commit_message>
<xml_diff>
--- a/eBooks/osis2ebook.docx
+++ b/eBooks/osis2ebook.docx
@@ -405,19 +405,7 @@
         <w:spacing w:before="240" w:after="0"/>
       </w:pPr>
       <w:r>
-        <w:t>A text file name</w:t>
-      </w:r>
-      <w:r>
-        <w:t>d</w:t>
-      </w:r>
-      <w:r>
-        <w:t xml:space="preserve"> convert.txt which contains </w:t>
-      </w:r>
-      <w:r>
-        <w:t>information required for the conversion</w:t>
-      </w:r>
-      <w:r>
-        <w:t>.</w:t>
+        <w:t>OSIS files for any associated glossaries.</w:t>
       </w:r>
     </w:p>
     <w:p>
@@ -430,6 +418,31 @@
         <w:spacing w:before="240" w:after="0"/>
       </w:pPr>
       <w:r>
+        <w:t>A text file name</w:t>
+      </w:r>
+      <w:r>
+        <w:t>d</w:t>
+      </w:r>
+      <w:r>
+        <w:t xml:space="preserve"> convert.txt which contains </w:t>
+      </w:r>
+      <w:r>
+        <w:t>information required for the conversion</w:t>
+      </w:r>
+      <w:r>
+        <w:t>.</w:t>
+      </w:r>
+    </w:p>
+    <w:p>
+      <w:pPr>
+        <w:pStyle w:val="ListParagraph"/>
+        <w:numPr>
+          <w:ilvl w:val="0"/>
+          <w:numId w:val="2"/>
+        </w:numPr>
+        <w:spacing w:before="240" w:after="0"/>
+      </w:pPr>
+      <w:r>
         <w:t>The cascading stylesheet file ebible.css</w:t>
       </w:r>
       <w:r>
@@ -506,6 +519,20 @@
         <w:spacing w:before="240" w:after="0"/>
       </w:pPr>
       <w:r>
+        <w:t>A glossary OSIS file</w:t>
+      </w:r>
+      <w:r>
+        <w:t xml:space="preserve"> must also have the extension .xml.</w:t>
+      </w:r>
+      <w:r>
+        <w:t xml:space="preserve"> The file name must match the name of a glossary referenced from the main OSIS file.</w:t>
+      </w:r>
+    </w:p>
+    <w:p>
+      <w:pPr>
+        <w:spacing w:before="240" w:after="0"/>
+      </w:pPr>
+      <w:r>
         <w:t>The ordering of the books of the Bible in the eBook will be the same as the ordering in the OSIS file</w:t>
       </w:r>
       <w:r>
@@ -517,7 +544,13 @@
         <w:spacing w:before="240" w:after="0"/>
       </w:pPr>
       <w:r>
-        <w:t>The conversion does not include scripture reference links, dictionary references or cross-references. If these are included in the OSIS file they will be ignored, but they could all be excluded by specifying in CF_</w:t>
+        <w:t>The conversion does not inc</w:t>
+      </w:r>
+      <w:r>
+        <w:t xml:space="preserve">lude scripture reference links </w:t>
+      </w:r>
+      <w:r>
+        <w:t>or cross-references. If these are included in the OSIS file they will be ignored, but they could all be excluded by specifying in CF_</w:t>
       </w:r>
       <w:r>
         <w:t>usfm</w:t>
@@ -539,36 +572,6 @@
           <w:rFonts w:ascii="Courier New" w:hAnsi="Courier New" w:cs="Courier New"/>
         </w:rPr>
         <w:t>SET_addScripRefLinks</w:t>
-      </w:r>
-      <w:proofErr w:type="gramStart"/>
-      <w:r>
-        <w:rPr>
-          <w:rFonts w:ascii="Courier New" w:hAnsi="Courier New" w:cs="Courier New"/>
-        </w:rPr>
-        <w:t>:</w:t>
-      </w:r>
-      <w:r>
-        <w:rPr>
-          <w:rFonts w:ascii="Courier New" w:hAnsi="Courier New" w:cs="Courier New"/>
-        </w:rPr>
-        <w:t>false</w:t>
-      </w:r>
-      <w:proofErr w:type="spellEnd"/>
-      <w:proofErr w:type="gramEnd"/>
-    </w:p>
-    <w:p>
-      <w:pPr>
-        <w:spacing w:before="240" w:after="0"/>
-        <w:rPr>
-          <w:rFonts w:ascii="Courier New" w:hAnsi="Courier New" w:cs="Courier New"/>
-        </w:rPr>
-      </w:pPr>
-      <w:proofErr w:type="spellStart"/>
-      <w:r>
-        <w:rPr>
-          <w:rFonts w:ascii="Courier New" w:hAnsi="Courier New" w:cs="Courier New"/>
-        </w:rPr>
-        <w:t>SET_addDictLinks</w:t>
       </w:r>
       <w:proofErr w:type="gramStart"/>
       <w:r>
@@ -2220,6 +2223,137 @@
     </w:p>
     <w:p>
       <w:pPr>
+        <w:pStyle w:val="Heading4"/>
+        <w:numPr>
+          <w:ilvl w:val="2"/>
+          <w:numId w:val="3"/>
+        </w:numPr>
+      </w:pPr>
+      <w:r>
+        <w:t>Glossary</w:t>
+      </w:r>
+    </w:p>
+    <w:p>
+      <w:pPr>
+        <w:spacing w:before="240" w:after="0"/>
+        <w:rPr>
+          <w:rFonts w:cs="Courier New"/>
+        </w:rPr>
+      </w:pPr>
+      <w:r>
+        <w:rPr>
+          <w:rFonts w:cs="Courier New"/>
+        </w:rPr>
+        <w:t xml:space="preserve">The property </w:t>
+      </w:r>
+      <w:proofErr w:type="spellStart"/>
+      <w:r>
+        <w:rPr>
+          <w:rFonts w:cs="Courier New"/>
+        </w:rPr>
+        <w:t>GlossaryTitle</w:t>
+      </w:r>
+      <w:proofErr w:type="spellEnd"/>
+      <w:r>
+        <w:rPr>
+          <w:rFonts w:cs="Courier New"/>
+        </w:rPr>
+        <w:t xml:space="preserve"> may be used for the following purposes:</w:t>
+      </w:r>
+    </w:p>
+    <w:p>
+      <w:pPr>
+        <w:pStyle w:val="ListParagraph"/>
+        <w:numPr>
+          <w:ilvl w:val="0"/>
+          <w:numId w:val="16"/>
+        </w:numPr>
+        <w:spacing w:before="240" w:after="0"/>
+        <w:rPr>
+          <w:rFonts w:cs="Courier New"/>
+        </w:rPr>
+      </w:pPr>
+      <w:r>
+        <w:rPr>
+          <w:rFonts w:cs="Courier New"/>
+        </w:rPr>
+        <w:t>To provide a title for a single glossary where no title is provided in the OSIS file – a title specified in the OSIS file will be used in preference to the title specified here.</w:t>
+      </w:r>
+    </w:p>
+    <w:p>
+      <w:pPr>
+        <w:pStyle w:val="ListParagraph"/>
+        <w:numPr>
+          <w:ilvl w:val="0"/>
+          <w:numId w:val="16"/>
+        </w:numPr>
+        <w:spacing w:before="240" w:after="0"/>
+        <w:rPr>
+          <w:rFonts w:cs="Courier New"/>
+        </w:rPr>
+      </w:pPr>
+      <w:r>
+        <w:rPr>
+          <w:rFonts w:cs="Courier New"/>
+        </w:rPr>
+        <w:t xml:space="preserve">To provide a group title where there is more than one glossary. This is used only where Testament titles have been specified and there is more than one glossary. In this case, the title specified provides a </w:t>
+      </w:r>
+      <w:r>
+        <w:rPr>
+          <w:rFonts w:cs="Courier New"/>
+        </w:rPr>
+        <w:t>title which will appear in the table of contents at the same level as the Testament titles, with the individual glossaries beneath it.</w:t>
+      </w:r>
+    </w:p>
+    <w:p>
+      <w:pPr>
+        <w:spacing w:before="240" w:after="0"/>
+        <w:rPr>
+          <w:rFonts w:cs="Courier New"/>
+        </w:rPr>
+      </w:pPr>
+      <w:r>
+        <w:rPr>
+          <w:rFonts w:cs="Courier New"/>
+        </w:rPr>
+        <w:t>For example:</w:t>
+      </w:r>
+    </w:p>
+    <w:p>
+      <w:pPr>
+        <w:spacing w:before="240" w:after="0"/>
+        <w:rPr>
+          <w:rFonts w:cs="Courier New"/>
+        </w:rPr>
+      </w:pPr>
+      <w:proofErr w:type="spellStart"/>
+      <w:r>
+        <w:rPr>
+          <w:rFonts w:ascii="Courier New" w:hAnsi="Courier New" w:cs="Courier New"/>
+        </w:rPr>
+        <w:t>GlossaryTitle</w:t>
+      </w:r>
+      <w:proofErr w:type="spellEnd"/>
+      <w:r>
+        <w:rPr>
+          <w:rFonts w:ascii="Courier New" w:hAnsi="Courier New" w:cs="Courier New"/>
+        </w:rPr>
+        <w:t>=</w:t>
+      </w:r>
+      <w:r>
+        <w:t xml:space="preserve"> </w:t>
+      </w:r>
+      <w:proofErr w:type="spellStart"/>
+      <w:r>
+        <w:rPr>
+          <w:rFonts w:ascii="Courier New" w:hAnsi="Courier New" w:cs="Courier New"/>
+        </w:rPr>
+        <w:t>Sözlük</w:t>
+      </w:r>
+      <w:proofErr w:type="spellEnd"/>
+    </w:p>
+    <w:p>
+      <w:pPr>
         <w:pStyle w:val="Heading3"/>
       </w:pPr>
       <w:r>
@@ -2261,6 +2395,7 @@
         <w:spacing w:before="240" w:after="0"/>
       </w:pPr>
       <w:r>
+        <w:lastRenderedPageBreak/>
         <w:t xml:space="preserve">Among the </w:t>
       </w:r>
       <w:r>
@@ -2448,6 +2583,48 @@
                 <w:b/>
               </w:rPr>
             </w:pPr>
+            <w:proofErr w:type="spellStart"/>
+            <w:r>
+              <w:rPr>
+                <w:b/>
+              </w:rPr>
+              <w:t>dGlossary</w:t>
+            </w:r>
+            <w:proofErr w:type="spellEnd"/>
+            <w:r>
+              <w:rPr>
+                <w:b/>
+              </w:rPr>
+              <w:t>-entry</w:t>
+            </w:r>
+          </w:p>
+        </w:tc>
+        <w:tc>
+          <w:tcPr>
+            <w:tcW w:w="7149" w:type="dxa"/>
+          </w:tcPr>
+          <w:p>
+            <w:pPr>
+              <w:spacing w:before="240"/>
+            </w:pPr>
+            <w:r>
+              <w:t>Defines the spacing around a glossary entry.</w:t>
+            </w:r>
+          </w:p>
+        </w:tc>
+      </w:tr>
+      <w:tr>
+        <w:tc>
+          <w:tcPr>
+            <w:tcW w:w="2093" w:type="dxa"/>
+          </w:tcPr>
+          <w:p>
+            <w:pPr>
+              <w:spacing w:before="240"/>
+              <w:rPr>
+                <w:b/>
+              </w:rPr>
+            </w:pPr>
             <w:r>
               <w:rPr>
                 <w:b/>
@@ -2524,7 +2701,6 @@
               <w:rPr>
                 <w:b/>
               </w:rPr>
-              <w:lastRenderedPageBreak/>
               <w:t>transChange</w:t>
             </w:r>
             <w:proofErr w:type="spellEnd"/>
@@ -2541,8 +2717,6 @@
             <w:r>
               <w:t>Applies to text marked as an addition or change to the translation of the original text.</w:t>
             </w:r>
-            <w:bookmarkStart w:id="0" w:name="_GoBack"/>
-            <w:bookmarkEnd w:id="0"/>
           </w:p>
         </w:tc>
       </w:tr>
@@ -2636,6 +2810,42 @@
               <w:rPr>
                 <w:b/>
               </w:rPr>
+              <w:t>x-glossary-link</w:t>
+            </w:r>
+          </w:p>
+        </w:tc>
+        <w:tc>
+          <w:tcPr>
+            <w:tcW w:w="7149" w:type="dxa"/>
+          </w:tcPr>
+          <w:p>
+            <w:pPr>
+              <w:spacing w:before="240"/>
+            </w:pPr>
+            <w:r>
+              <w:t>Defines a style used to highlight words which have corresponding glossary entries.</w:t>
+            </w:r>
+            <w:bookmarkStart w:id="0" w:name="_GoBack"/>
+            <w:bookmarkEnd w:id="0"/>
+          </w:p>
+        </w:tc>
+      </w:tr>
+      <w:tr>
+        <w:tc>
+          <w:tcPr>
+            <w:tcW w:w="2093" w:type="dxa"/>
+          </w:tcPr>
+          <w:p>
+            <w:pPr>
+              <w:spacing w:before="240"/>
+              <w:rPr>
+                <w:b/>
+              </w:rPr>
+            </w:pPr>
+            <w:r>
+              <w:rPr>
+                <w:b/>
+              </w:rPr>
               <w:t>x-introduction</w:t>
             </w:r>
           </w:p>
@@ -2853,6 +3063,7 @@
           <w:sz w:val="18"/>
           <w:szCs w:val="18"/>
         </w:rPr>
+        <w:lastRenderedPageBreak/>
         <w:t>osis2ebook.pl</w:t>
       </w:r>
       <w:proofErr w:type="gramEnd"/>
@@ -3241,7 +3452,6 @@
         <w:rPr>
           <w:rFonts w:cs="Courier New"/>
         </w:rPr>
-        <w:lastRenderedPageBreak/>
         <w:t>The output file is created in the same directory as the OSIS file, and has the same name, but with the .xml extension replaced with the appropriate extension for the output format.</w:t>
       </w:r>
     </w:p>
@@ -3896,6 +4106,119 @@
     </w:lvl>
   </w:abstractNum>
   <w:abstractNum w:abstractNumId="5">
+    <w:nsid w:val="38A83196"/>
+    <w:multiLevelType w:val="hybridMultilevel"/>
+    <w:tmpl w:val="244A8086"/>
+    <w:lvl w:ilvl="0" w:tplc="08090001">
+      <w:start w:val="1"/>
+      <w:numFmt w:val="bullet"/>
+      <w:lvlText w:val=""/>
+      <w:lvlJc w:val="left"/>
+      <w:pPr>
+        <w:ind w:left="720" w:hanging="360"/>
+      </w:pPr>
+      <w:rPr>
+        <w:rFonts w:ascii="Symbol" w:hAnsi="Symbol" w:hint="default"/>
+      </w:rPr>
+    </w:lvl>
+    <w:lvl w:ilvl="1" w:tplc="08090003" w:tentative="1">
+      <w:start w:val="1"/>
+      <w:numFmt w:val="bullet"/>
+      <w:lvlText w:val="o"/>
+      <w:lvlJc w:val="left"/>
+      <w:pPr>
+        <w:ind w:left="1440" w:hanging="360"/>
+      </w:pPr>
+      <w:rPr>
+        <w:rFonts w:ascii="Courier New" w:hAnsi="Courier New" w:cs="Courier New" w:hint="default"/>
+      </w:rPr>
+    </w:lvl>
+    <w:lvl w:ilvl="2" w:tplc="08090005" w:tentative="1">
+      <w:start w:val="1"/>
+      <w:numFmt w:val="bullet"/>
+      <w:lvlText w:val=""/>
+      <w:lvlJc w:val="left"/>
+      <w:pPr>
+        <w:ind w:left="2160" w:hanging="360"/>
+      </w:pPr>
+      <w:rPr>
+        <w:rFonts w:ascii="Wingdings" w:hAnsi="Wingdings" w:hint="default"/>
+      </w:rPr>
+    </w:lvl>
+    <w:lvl w:ilvl="3" w:tplc="08090001" w:tentative="1">
+      <w:start w:val="1"/>
+      <w:numFmt w:val="bullet"/>
+      <w:lvlText w:val=""/>
+      <w:lvlJc w:val="left"/>
+      <w:pPr>
+        <w:ind w:left="2880" w:hanging="360"/>
+      </w:pPr>
+      <w:rPr>
+        <w:rFonts w:ascii="Symbol" w:hAnsi="Symbol" w:hint="default"/>
+      </w:rPr>
+    </w:lvl>
+    <w:lvl w:ilvl="4" w:tplc="08090003" w:tentative="1">
+      <w:start w:val="1"/>
+      <w:numFmt w:val="bullet"/>
+      <w:lvlText w:val="o"/>
+      <w:lvlJc w:val="left"/>
+      <w:pPr>
+        <w:ind w:left="3600" w:hanging="360"/>
+      </w:pPr>
+      <w:rPr>
+        <w:rFonts w:ascii="Courier New" w:hAnsi="Courier New" w:cs="Courier New" w:hint="default"/>
+      </w:rPr>
+    </w:lvl>
+    <w:lvl w:ilvl="5" w:tplc="08090005" w:tentative="1">
+      <w:start w:val="1"/>
+      <w:numFmt w:val="bullet"/>
+      <w:lvlText w:val=""/>
+      <w:lvlJc w:val="left"/>
+      <w:pPr>
+        <w:ind w:left="4320" w:hanging="360"/>
+      </w:pPr>
+      <w:rPr>
+        <w:rFonts w:ascii="Wingdings" w:hAnsi="Wingdings" w:hint="default"/>
+      </w:rPr>
+    </w:lvl>
+    <w:lvl w:ilvl="6" w:tplc="08090001" w:tentative="1">
+      <w:start w:val="1"/>
+      <w:numFmt w:val="bullet"/>
+      <w:lvlText w:val=""/>
+      <w:lvlJc w:val="left"/>
+      <w:pPr>
+        <w:ind w:left="5040" w:hanging="360"/>
+      </w:pPr>
+      <w:rPr>
+        <w:rFonts w:ascii="Symbol" w:hAnsi="Symbol" w:hint="default"/>
+      </w:rPr>
+    </w:lvl>
+    <w:lvl w:ilvl="7" w:tplc="08090003" w:tentative="1">
+      <w:start w:val="1"/>
+      <w:numFmt w:val="bullet"/>
+      <w:lvlText w:val="o"/>
+      <w:lvlJc w:val="left"/>
+      <w:pPr>
+        <w:ind w:left="5760" w:hanging="360"/>
+      </w:pPr>
+      <w:rPr>
+        <w:rFonts w:ascii="Courier New" w:hAnsi="Courier New" w:cs="Courier New" w:hint="default"/>
+      </w:rPr>
+    </w:lvl>
+    <w:lvl w:ilvl="8" w:tplc="08090005" w:tentative="1">
+      <w:start w:val="1"/>
+      <w:numFmt w:val="bullet"/>
+      <w:lvlText w:val=""/>
+      <w:lvlJc w:val="left"/>
+      <w:pPr>
+        <w:ind w:left="6480" w:hanging="360"/>
+      </w:pPr>
+      <w:rPr>
+        <w:rFonts w:ascii="Wingdings" w:hAnsi="Wingdings" w:hint="default"/>
+      </w:rPr>
+    </w:lvl>
+  </w:abstractNum>
+  <w:abstractNum w:abstractNumId="6">
     <w:nsid w:val="45B02744"/>
     <w:multiLevelType w:val="multilevel"/>
     <w:tmpl w:val="9EE4FEFE"/>
@@ -4016,7 +4339,7 @@
       </w:rPr>
     </w:lvl>
   </w:abstractNum>
-  <w:abstractNum w:abstractNumId="6">
+  <w:abstractNum w:abstractNumId="7">
     <w:nsid w:val="495A4D6A"/>
     <w:multiLevelType w:val="multilevel"/>
     <w:tmpl w:val="9EE4FEFE"/>
@@ -4137,7 +4460,7 @@
       </w:rPr>
     </w:lvl>
   </w:abstractNum>
-  <w:abstractNum w:abstractNumId="7">
+  <w:abstractNum w:abstractNumId="8">
     <w:nsid w:val="4ADD526E"/>
     <w:multiLevelType w:val="hybridMultilevel"/>
     <w:tmpl w:val="3AB6BB16"/>
@@ -4250,7 +4573,7 @@
       </w:rPr>
     </w:lvl>
   </w:abstractNum>
-  <w:abstractNum w:abstractNumId="8">
+  <w:abstractNum w:abstractNumId="9">
     <w:nsid w:val="56774C4F"/>
     <w:multiLevelType w:val="multilevel"/>
     <w:tmpl w:val="9EE4FEFE"/>
@@ -4371,7 +4694,7 @@
       </w:rPr>
     </w:lvl>
   </w:abstractNum>
-  <w:abstractNum w:abstractNumId="9">
+  <w:abstractNum w:abstractNumId="10">
     <w:nsid w:val="584F1B4E"/>
     <w:multiLevelType w:val="hybridMultilevel"/>
     <w:tmpl w:val="53B4A83A"/>
@@ -4484,7 +4807,7 @@
       </w:rPr>
     </w:lvl>
   </w:abstractNum>
-  <w:abstractNum w:abstractNumId="10">
+  <w:abstractNum w:abstractNumId="11">
     <w:nsid w:val="5D665529"/>
     <w:multiLevelType w:val="multilevel"/>
     <w:tmpl w:val="9EE4FEFE"/>
@@ -4605,7 +4928,7 @@
       </w:rPr>
     </w:lvl>
   </w:abstractNum>
-  <w:abstractNum w:abstractNumId="11">
+  <w:abstractNum w:abstractNumId="12">
     <w:nsid w:val="68683D1E"/>
     <w:multiLevelType w:val="multilevel"/>
     <w:tmpl w:val="9EE4FEFE"/>
@@ -4726,7 +5049,7 @@
       </w:rPr>
     </w:lvl>
   </w:abstractNum>
-  <w:abstractNum w:abstractNumId="12">
+  <w:abstractNum w:abstractNumId="13">
     <w:nsid w:val="6F167444"/>
     <w:multiLevelType w:val="hybridMultilevel"/>
     <w:tmpl w:val="3FD43362"/>
@@ -4839,7 +5162,7 @@
       </w:rPr>
     </w:lvl>
   </w:abstractNum>
-  <w:abstractNum w:abstractNumId="13">
+  <w:abstractNum w:abstractNumId="14">
     <w:nsid w:val="6FF611AD"/>
     <w:multiLevelType w:val="hybridMultilevel"/>
     <w:tmpl w:val="7A163D2A"/>
@@ -4952,35 +5275,156 @@
       </w:rPr>
     </w:lvl>
   </w:abstractNum>
+  <w:abstractNum w:abstractNumId="15">
+    <w:nsid w:val="7BD8608E"/>
+    <w:multiLevelType w:val="multilevel"/>
+    <w:tmpl w:val="9EE4FEFE"/>
+    <w:lvl w:ilvl="0">
+      <w:start w:val="1"/>
+      <w:numFmt w:val="decimal"/>
+      <w:lvlText w:val="%1."/>
+      <w:lvlJc w:val="left"/>
+      <w:pPr>
+        <w:ind w:left="720" w:hanging="360"/>
+      </w:pPr>
+      <w:rPr>
+        <w:rFonts w:hint="default"/>
+      </w:rPr>
+    </w:lvl>
+    <w:lvl w:ilvl="1">
+      <w:start w:val="2"/>
+      <w:numFmt w:val="decimal"/>
+      <w:isLgl/>
+      <w:lvlText w:val="%1.%2"/>
+      <w:lvlJc w:val="left"/>
+      <w:pPr>
+        <w:ind w:left="885" w:hanging="525"/>
+      </w:pPr>
+      <w:rPr>
+        <w:rFonts w:hint="default"/>
+      </w:rPr>
+    </w:lvl>
+    <w:lvl w:ilvl="2">
+      <w:start w:val="1"/>
+      <w:numFmt w:val="decimal"/>
+      <w:isLgl/>
+      <w:lvlText w:val="%1.%2.%3"/>
+      <w:lvlJc w:val="left"/>
+      <w:pPr>
+        <w:ind w:left="1080" w:hanging="720"/>
+      </w:pPr>
+      <w:rPr>
+        <w:rFonts w:hint="default"/>
+      </w:rPr>
+    </w:lvl>
+    <w:lvl w:ilvl="3">
+      <w:start w:val="1"/>
+      <w:numFmt w:val="decimal"/>
+      <w:isLgl/>
+      <w:lvlText w:val="%1.%2.%3.%4"/>
+      <w:lvlJc w:val="left"/>
+      <w:pPr>
+        <w:ind w:left="1080" w:hanging="720"/>
+      </w:pPr>
+      <w:rPr>
+        <w:rFonts w:hint="default"/>
+      </w:rPr>
+    </w:lvl>
+    <w:lvl w:ilvl="4">
+      <w:start w:val="1"/>
+      <w:numFmt w:val="decimal"/>
+      <w:isLgl/>
+      <w:lvlText w:val="%1.%2.%3.%4.%5"/>
+      <w:lvlJc w:val="left"/>
+      <w:pPr>
+        <w:ind w:left="1440" w:hanging="1080"/>
+      </w:pPr>
+      <w:rPr>
+        <w:rFonts w:hint="default"/>
+      </w:rPr>
+    </w:lvl>
+    <w:lvl w:ilvl="5">
+      <w:start w:val="1"/>
+      <w:numFmt w:val="decimal"/>
+      <w:isLgl/>
+      <w:lvlText w:val="%1.%2.%3.%4.%5.%6"/>
+      <w:lvlJc w:val="left"/>
+      <w:pPr>
+        <w:ind w:left="1440" w:hanging="1080"/>
+      </w:pPr>
+      <w:rPr>
+        <w:rFonts w:hint="default"/>
+      </w:rPr>
+    </w:lvl>
+    <w:lvl w:ilvl="6">
+      <w:start w:val="1"/>
+      <w:numFmt w:val="decimal"/>
+      <w:isLgl/>
+      <w:lvlText w:val="%1.%2.%3.%4.%5.%6.%7"/>
+      <w:lvlJc w:val="left"/>
+      <w:pPr>
+        <w:ind w:left="1800" w:hanging="1440"/>
+      </w:pPr>
+      <w:rPr>
+        <w:rFonts w:hint="default"/>
+      </w:rPr>
+    </w:lvl>
+    <w:lvl w:ilvl="7">
+      <w:start w:val="1"/>
+      <w:numFmt w:val="decimal"/>
+      <w:isLgl/>
+      <w:lvlText w:val="%1.%2.%3.%4.%5.%6.%7.%8"/>
+      <w:lvlJc w:val="left"/>
+      <w:pPr>
+        <w:ind w:left="1800" w:hanging="1440"/>
+      </w:pPr>
+      <w:rPr>
+        <w:rFonts w:hint="default"/>
+      </w:rPr>
+    </w:lvl>
+    <w:lvl w:ilvl="8">
+      <w:start w:val="1"/>
+      <w:numFmt w:val="decimal"/>
+      <w:isLgl/>
+      <w:lvlText w:val="%1.%2.%3.%4.%5.%6.%7.%8.%9"/>
+      <w:lvlJc w:val="left"/>
+      <w:pPr>
+        <w:ind w:left="1800" w:hanging="1440"/>
+      </w:pPr>
+      <w:rPr>
+        <w:rFonts w:hint="default"/>
+      </w:rPr>
+    </w:lvl>
+  </w:abstractNum>
   <w:num w:numId="1">
-    <w:abstractNumId w:val="7"/>
+    <w:abstractNumId w:val="8"/>
   </w:num>
   <w:num w:numId="2">
-    <w:abstractNumId w:val="12"/>
+    <w:abstractNumId w:val="13"/>
   </w:num>
   <w:num w:numId="3">
-    <w:abstractNumId w:val="8"/>
+    <w:abstractNumId w:val="9"/>
   </w:num>
   <w:num w:numId="4">
-    <w:abstractNumId w:val="10"/>
+    <w:abstractNumId w:val="11"/>
   </w:num>
   <w:num w:numId="5">
     <w:abstractNumId w:val="1"/>
   </w:num>
   <w:num w:numId="6">
-    <w:abstractNumId w:val="6"/>
+    <w:abstractNumId w:val="7"/>
   </w:num>
   <w:num w:numId="7">
     <w:abstractNumId w:val="3"/>
   </w:num>
   <w:num w:numId="8">
-    <w:abstractNumId w:val="5"/>
+    <w:abstractNumId w:val="6"/>
   </w:num>
   <w:num w:numId="9">
     <w:abstractNumId w:val="0"/>
   </w:num>
   <w:num w:numId="10">
-    <w:abstractNumId w:val="11"/>
+    <w:abstractNumId w:val="12"/>
   </w:num>
   <w:num w:numId="11">
     <w:abstractNumId w:val="4"/>
@@ -4989,10 +5433,16 @@
     <w:abstractNumId w:val="2"/>
   </w:num>
   <w:num w:numId="13">
-    <w:abstractNumId w:val="9"/>
+    <w:abstractNumId w:val="10"/>
   </w:num>
   <w:num w:numId="14">
-    <w:abstractNumId w:val="13"/>
+    <w:abstractNumId w:val="14"/>
+  </w:num>
+  <w:num w:numId="15">
+    <w:abstractNumId w:val="15"/>
+  </w:num>
+  <w:num w:numId="16">
+    <w:abstractNumId w:val="5"/>
   </w:num>
 </w:numbering>
 </file>
@@ -6195,7 +6645,7 @@
 </file>
 
 <file path=customXml/itemProps1.xml><?xml version="1.0" encoding="utf-8"?>
-<ds:datastoreItem xmlns:ds="http://schemas.openxmlformats.org/officeDocument/2006/customXml" ds:itemID="{4F96FAD5-69C4-4EAC-B54E-BDCE6AB7537E}">
+<ds:datastoreItem xmlns:ds="http://schemas.openxmlformats.org/officeDocument/2006/customXml" ds:itemID="{83BBD389-48FF-4B20-9CD7-18F7F7AA00B7}">
   <ds:schemaRefs>
     <ds:schemaRef ds:uri="http://schemas.openxmlformats.org/officeDocument/2006/bibliography"/>
   </ds:schemaRefs>

</xml_diff>

<commit_message>
eBooks - added support for <rdg> tag
The OSIS <rdg> tag is now handled. Text within the tag is rendered as
defined by to the alt-var CSS style.
</commit_message>
<xml_diff>
--- a/eBooks/osis2ebook.docx
+++ b/eBooks/osis2ebook.docx
@@ -2439,6 +2439,50 @@
               <w:rPr>
                 <w:b/>
               </w:rPr>
+              <w:t>alt-</w:t>
+            </w:r>
+            <w:proofErr w:type="spellStart"/>
+            <w:r>
+              <w:rPr>
+                <w:b/>
+              </w:rPr>
+              <w:t>var</w:t>
+            </w:r>
+            <w:proofErr w:type="spellEnd"/>
+          </w:p>
+        </w:tc>
+        <w:tc>
+          <w:tcPr>
+            <w:tcW w:w="7149" w:type="dxa"/>
+          </w:tcPr>
+          <w:p>
+            <w:pPr>
+              <w:spacing w:before="240"/>
+            </w:pPr>
+            <w:r>
+              <w:t>Applies to text marked as an alternate or variant reading.</w:t>
+            </w:r>
+            <w:bookmarkStart w:id="0" w:name="_GoBack"/>
+            <w:bookmarkEnd w:id="0"/>
+          </w:p>
+        </w:tc>
+      </w:tr>
+      <w:tr>
+        <w:tc>
+          <w:tcPr>
+            <w:tcW w:w="2093" w:type="dxa"/>
+          </w:tcPr>
+          <w:p>
+            <w:pPr>
+              <w:spacing w:before="240"/>
+              <w:rPr>
+                <w:b/>
+              </w:rPr>
+            </w:pPr>
+            <w:r>
+              <w:rPr>
+                <w:b/>
+              </w:rPr>
               <w:t>book-subtitle</w:t>
             </w:r>
           </w:p>
@@ -2452,10 +2496,7 @@
               <w:spacing w:before="240"/>
             </w:pPr>
             <w:r>
-              <w:t xml:space="preserve">Applies to </w:t>
-            </w:r>
-            <w:r>
-              <w:t>book subtitles, to distinguish them from section headings.</w:t>
+              <w:t>Applies to book subtitles, to distinguish them from section headings.</w:t>
             </w:r>
           </w:p>
         </w:tc>
@@ -2825,8 +2866,6 @@
             <w:r>
               <w:t>Defines a style used to highlight words which have corresponding glossary entries.</w:t>
             </w:r>
-            <w:bookmarkStart w:id="0" w:name="_GoBack"/>
-            <w:bookmarkEnd w:id="0"/>
           </w:p>
         </w:tc>
       </w:tr>
@@ -3036,6 +3075,7 @@
         </w:numPr>
       </w:pPr>
       <w:r>
+        <w:lastRenderedPageBreak/>
         <w:t>Running the Conversion Tool</w:t>
       </w:r>
     </w:p>
@@ -3063,7 +3103,6 @@
           <w:sz w:val="18"/>
           <w:szCs w:val="18"/>
         </w:rPr>
-        <w:lastRenderedPageBreak/>
         <w:t>osis2ebook.pl</w:t>
       </w:r>
       <w:proofErr w:type="gramEnd"/>
@@ -6645,7 +6684,7 @@
 </file>
 
 <file path=customXml/itemProps1.xml><?xml version="1.0" encoding="utf-8"?>
-<ds:datastoreItem xmlns:ds="http://schemas.openxmlformats.org/officeDocument/2006/customXml" ds:itemID="{83BBD389-48FF-4B20-9CD7-18F7F7AA00B7}">
+<ds:datastoreItem xmlns:ds="http://schemas.openxmlformats.org/officeDocument/2006/customXml" ds:itemID="{02B4D80B-DE0D-4A63-A37D-6489D3B451C4}">
   <ds:schemaRefs>
     <ds:schemaRef ds:uri="http://schemas.openxmlformats.org/officeDocument/2006/bibliography"/>
   </ds:schemaRefs>

</xml_diff>

<commit_message>
eBooks - include font files in OPF
Font files to be embedded in eBook were not being included in the OPF
file. This problem has been fixed. so now embedded fonts work correctly.
</commit_message>
<xml_diff>
--- a/eBooks/osis2ebook.docx
+++ b/eBooks/osis2ebook.docx
@@ -376,7 +376,7 @@
         <w:spacing w:before="240" w:after="0"/>
       </w:pPr>
       <w:r>
-        <w:t>The conversion tool requires the following three files in a single directory:</w:t>
+        <w:t>The conversion tool requires the following files in a single directory:</w:t>
       </w:r>
     </w:p>
     <w:p>
@@ -445,9 +445,6 @@
       <w:r>
         <w:t>The cascading stylesheet file ebible.css</w:t>
       </w:r>
-      <w:r>
-        <w:t>.</w:t>
-      </w:r>
     </w:p>
     <w:p>
       <w:pPr>
@@ -478,6 +475,35 @@
       <w:r>
         <w:t>).</w:t>
       </w:r>
+    </w:p>
+    <w:p>
+      <w:pPr>
+        <w:spacing w:before="240" w:after="0"/>
+      </w:pPr>
+      <w:r>
+        <w:t>If ebible.css references fonts which are to be embedded in the eBook, it should be in a ‘</w:t>
+      </w:r>
+      <w:proofErr w:type="spellStart"/>
+      <w:r>
+        <w:t>css</w:t>
+      </w:r>
+      <w:proofErr w:type="spellEnd"/>
+      <w:r>
+        <w:t xml:space="preserve">’ subdirectory along with the required font files. Fonts may be either </w:t>
+      </w:r>
+      <w:r>
+        <w:t>OpenType fonts (file extension .</w:t>
+      </w:r>
+      <w:proofErr w:type="spellStart"/>
+      <w:r>
+        <w:t>opf</w:t>
+      </w:r>
+      <w:proofErr w:type="spellEnd"/>
+      <w:r>
+        <w:t>) or TrueType fonts (file extension .ttf).</w:t>
+      </w:r>
+      <w:bookmarkStart w:id="0" w:name="_GoBack"/>
+      <w:bookmarkEnd w:id="0"/>
     </w:p>
     <w:p>
       <w:pPr>
@@ -679,6 +705,7 @@
         <w:spacing w:before="240" w:after="0"/>
       </w:pPr>
       <w:r>
+        <w:lastRenderedPageBreak/>
         <w:t>The file must be UTF-8 encoded, and is expected to have no BOM (byte order mark). If using an editor which automatically includes BOM, such as Notepad on Windows, ensure that the first line is blank or a comment line, as option values on this line will not be recognised.</w:t>
       </w:r>
     </w:p>
@@ -691,7 +718,6 @@
         </w:numPr>
       </w:pPr>
       <w:r>
-        <w:lastRenderedPageBreak/>
         <w:t xml:space="preserve">Book </w:t>
       </w:r>
       <w:r>
@@ -1092,15 +1118,18 @@
         <w:t xml:space="preserve"> only </w:t>
       </w:r>
       <w:r>
-        <w:t>the Group1 title would be used. If these properties are not specified when the OSIS file contains both Old and New Testament books, there will be no division between Old and New Testament books in eBook or its table of contents.</w:t>
-      </w:r>
-    </w:p>
-    <w:p>
-      <w:pPr>
-        <w:spacing w:before="240" w:after="0"/>
-      </w:pPr>
+        <w:t xml:space="preserve">the Group1 title would </w:t>
+      </w:r>
       <w:r>
         <w:lastRenderedPageBreak/>
+        <w:t>be used. If these properties are not specified when the OSIS file contains both Old and New Testament books, there will be no division between Old and New Testament books in eBook or its table of contents.</w:t>
+      </w:r>
+    </w:p>
+    <w:p>
+      <w:pPr>
+        <w:spacing w:before="240" w:after="0"/>
+      </w:pPr>
+      <w:r>
         <w:t>If testaments are not in separate book groups, the Group1 and Group2 attributes can still be used to provide testament titles by including the line:</w:t>
       </w:r>
     </w:p>
@@ -1608,6 +1637,7 @@
         <w:rPr>
           <w:rFonts w:cs="Courier New"/>
         </w:rPr>
+        <w:lastRenderedPageBreak/>
         <w:t xml:space="preserve">Titles specified in the OSIS file take precedence over </w:t>
       </w:r>
       <w:proofErr w:type="spellStart"/>
@@ -1648,7 +1678,6 @@
         </w:numPr>
       </w:pPr>
       <w:r>
-        <w:lastRenderedPageBreak/>
         <w:t>Psalm Division Titles</w:t>
       </w:r>
     </w:p>
@@ -2147,15 +2176,7 @@
         <w:rPr>
           <w:rFonts w:cs="Courier New"/>
         </w:rPr>
-        <w:t xml:space="preserve">  Specifying this setting also has the effect of preventing individual entries being generated in the table of contents for each &lt;div&gt; within a Bible or testament introduction</w:t>
-      </w:r>
-      <w:bookmarkStart w:id="0" w:name="_GoBack"/>
-      <w:bookmarkEnd w:id="0"/>
-      <w:r>
-        <w:rPr>
-          <w:rFonts w:cs="Courier New"/>
-        </w:rPr>
-        <w:t>.</w:t>
+        <w:t xml:space="preserve">  Specifying this setting also has the effect of preventing individual entries being generated in the table of contents for each &lt;div&gt; within a Bible or testament introduction.</w:t>
       </w:r>
     </w:p>
     <w:p>
@@ -6742,7 +6763,7 @@
 </file>
 
 <file path=customXml/itemProps1.xml><?xml version="1.0" encoding="utf-8"?>
-<ds:datastoreItem xmlns:ds="http://schemas.openxmlformats.org/officeDocument/2006/customXml" ds:itemID="{1D1F7CF4-2C3E-46B5-8949-69E09FBF296D}">
+<ds:datastoreItem xmlns:ds="http://schemas.openxmlformats.org/officeDocument/2006/customXml" ds:itemID="{CD28888C-A1C0-4381-B91D-14798A4534C4}">
   <ds:schemaRefs>
     <ds:schemaRef ds:uri="http://schemas.openxmlformats.org/officeDocument/2006/bibliography"/>
   </ds:schemaRefs>

</xml_diff>

<commit_message>
eBook changes relating to introduction
The following changes have been implemented:

1. Additional <div> types are now recognised as being valid for outer
<div>'s in Bible or testament introduction.

2. Previously, if a title matching the book title was found in the
introductiion of the first book of a book group, the text before this
was regarded as being the testament introduction. This behaviour is now
disabled by default, and is only enabled if convert.txt includes
"CombinedIntros=True".

3. When "CombinedIntros=True" is specified, there will now be a table of
contents entry generated for a testament introduction extracted from a
book introduction, provided that there is a title from which an entry
can be generated.

4. A title occurring in an introduction which has type="x-chapterLabel"
is now handled correctly. Previously, any such title would not appear in
the eBook.
</commit_message>
<xml_diff>
--- a/eBooks/osis2ebook.docx
+++ b/eBooks/osis2ebook.docx
@@ -101,10 +101,7 @@
         <w:spacing w:before="240" w:after="0"/>
       </w:pPr>
       <w:r>
-        <w:t>The Pytho</w:t>
-      </w:r>
-      <w:r>
-        <w:t>n script fb2postproc.py</w:t>
+        <w:t>The Python script fb2postproc.py</w:t>
       </w:r>
     </w:p>
     <w:p>
@@ -179,10 +176,7 @@
         <w:spacing w:before="240" w:after="0"/>
       </w:pPr>
       <w:r>
-        <w:t>Perl is requir</w:t>
-      </w:r>
-      <w:r>
-        <w:t xml:space="preserve">ed for the conversion tool as well as for </w:t>
+        <w:t xml:space="preserve">Perl is required for the conversion tool as well as for </w:t>
       </w:r>
       <w:proofErr w:type="spellStart"/>
       <w:r>
@@ -206,10 +200,7 @@
         <w:spacing w:before="240" w:after="0"/>
       </w:pPr>
       <w:r>
-        <w:t>Python is required for the conversion tool. The recommended version of Python to use is 2.7. Python 3 should not be used. Python</w:t>
-      </w:r>
-      <w:r>
-        <w:t xml:space="preserve"> is likely to already be available on Linux systems. Note that if you have multiple versions of Python installed on Linux, it may be necessary to edit the initial line of fb2postproc.py to ensure that the correct version is used.</w:t>
+        <w:t>Python is required for the conversion tool. The recommended version of Python to use is 2.7. Python 3 should not be used. Python is likely to already be available on Linux systems. Note that if you have multiple versions of Python installed on Linux, it may be necessary to edit the initial line of fb2postproc.py to ensure that the correct version is used.</w:t>
       </w:r>
     </w:p>
     <w:p>
@@ -225,10 +216,7 @@
         <w:spacing w:before="240" w:after="0"/>
       </w:pPr>
       <w:r>
-        <w:t>This tool requ</w:t>
-      </w:r>
-      <w:r>
-        <w:t xml:space="preserve">ires version 2.15 or later of Calibre. The installer can be downloaded from: </w:t>
+        <w:t xml:space="preserve">This tool requires version 2.15 or later of Calibre. The installer can be downloaded from: </w:t>
       </w:r>
       <w:r>
         <w:br/>
@@ -259,10 +247,7 @@
       </w:r>
       <w:proofErr w:type="spellEnd"/>
       <w:r>
-        <w:t>-input plugin must be set up. If you have the p</w:t>
-      </w:r>
-      <w:r>
-        <w:t>lugin as a zip file, the required command line is:</w:t>
+        <w:t>-input plugin must be set up. If you have the plugin as a zip file, the required command line is:</w:t>
       </w:r>
     </w:p>
     <w:p>
@@ -340,10 +325,7 @@
         <w:spacing w:before="240" w:after="0"/>
       </w:pPr>
       <w:r>
-        <w:t>The c</w:t>
-      </w:r>
-      <w:r>
-        <w:t>onversion tool requires the following files in a single directory:</w:t>
+        <w:t>The conversion tool requires the following files in a single directory:</w:t>
       </w:r>
     </w:p>
     <w:p>
@@ -395,10 +377,7 @@
         <w:spacing w:before="240" w:after="0"/>
       </w:pPr>
       <w:r>
-        <w:t xml:space="preserve">The cascading stylesheet file </w:t>
-      </w:r>
-      <w:r>
-        <w:t>ebible.css</w:t>
+        <w:t>The cascading stylesheet file ebible.css</w:t>
       </w:r>
     </w:p>
     <w:p>
@@ -414,10 +393,7 @@
       </w:r>
       <w:proofErr w:type="gramEnd"/>
       <w:r>
-        <w:t xml:space="preserve"> (file e</w:t>
-      </w:r>
-      <w:r>
-        <w:t>xtension .gif) or PNG (file extension .</w:t>
+        <w:t xml:space="preserve"> (file extension .gif) or PNG (file extension .</w:t>
       </w:r>
       <w:proofErr w:type="spellStart"/>
       <w:r>
@@ -449,10 +425,7 @@
       </w:r>
       <w:proofErr w:type="spellEnd"/>
       <w:r>
-        <w:t>) or TrueType</w:t>
-      </w:r>
-      <w:r>
-        <w:t xml:space="preserve"> fonts (file extension .</w:t>
+        <w:t>) or TrueType fonts (file extension .</w:t>
       </w:r>
       <w:proofErr w:type="spellStart"/>
       <w:r>
@@ -492,10 +465,7 @@
       </w:r>
       <w:proofErr w:type="spellEnd"/>
       <w:r>
-        <w:t>-converters. Converting f</w:t>
-      </w:r>
-      <w:r>
-        <w:t>iles created with older versions may not produce satisfactory results.</w:t>
+        <w:t>-converters. Converting files created with older versions may not produce satisfactory results.</w:t>
       </w:r>
     </w:p>
     <w:p>
@@ -511,21 +481,15 @@
         <w:spacing w:before="240" w:after="0"/>
       </w:pPr>
       <w:r>
-        <w:t>The ordering of the books of the Bible in the</w:t>
-      </w:r>
-      <w:r>
-        <w:t xml:space="preserve"> eBook will be the same as the ordering in the OSIS file.</w:t>
-      </w:r>
-    </w:p>
-    <w:p>
-      <w:pPr>
-        <w:spacing w:before="240" w:after="0"/>
-      </w:pPr>
-      <w:r>
-        <w:t>The conversion does not include scripture reference links or cross-references. If these are included in the OSIS file they will be ignored, but they could all be excluded by specifying in CF_usfm2os</w:t>
-      </w:r>
-      <w:r>
-        <w:t>is.txt:</w:t>
+        <w:t>The ordering of the books of the Bible in the eBook will be the same as the ordering in the OSIS file.</w:t>
+      </w:r>
+    </w:p>
+    <w:p>
+      <w:pPr>
+        <w:spacing w:before="240" w:after="0"/>
+      </w:pPr>
+      <w:r>
+        <w:t>The conversion does not include scripture reference links or cross-references. If these are included in the OSIS file they will be ignored, but they could all be excluded by specifying in CF_usfm2osis.txt:</w:t>
       </w:r>
     </w:p>
     <w:p>
@@ -625,10 +589,7 @@
         <w:spacing w:before="240" w:after="0"/>
       </w:pPr>
       <w:r>
-        <w:t>The file may also contain blank lines and comment lines be</w:t>
-      </w:r>
-      <w:r>
-        <w:t>ginning with #.</w:t>
+        <w:t>The file may also contain blank lines and comment lines beginning with #.</w:t>
       </w:r>
     </w:p>
     <w:p>
@@ -637,10 +598,7 @@
       </w:pPr>
       <w:r>
         <w:lastRenderedPageBreak/>
-        <w:t>The file must be UTF-8 encoded, and is expected to have no BOM (byte order mark). If using an editor which automatically includes BOM, such as Notepad on Windows, ensure that the first line is blank or a comment line, as option values on th</w:t>
-      </w:r>
-      <w:r>
-        <w:t>is line will not be recognised.</w:t>
+        <w:t>The file must be UTF-8 encoded, and is expected to have no BOM (byte order mark). If using an editor which automatically includes BOM, such as Notepad on Windows, ensure that the first line is blank or a comment line, as option values on this line will not be recognised.</w:t>
       </w:r>
     </w:p>
     <w:p>
@@ -660,10 +618,7 @@
         <w:spacing w:before="240" w:after="0"/>
       </w:pPr>
       <w:r>
-        <w:t xml:space="preserve">Titles of the books of the Bible may be specified as a number of property-value pairs. This is necessary where the book titles are not present in the OSIS file. The property to the left of the equals sign is a </w:t>
-      </w:r>
-      <w:r>
-        <w:t>book of the Bible as specified in OSIS IDs, e.g. “Gen” or “Matt”. The value to the right of the equals sign is the book title as it is to appear in the eBook, e.g.</w:t>
+        <w:t>Titles of the books of the Bible may be specified as a number of property-value pairs. This is necessary where the book titles are not present in the OSIS file. The property to the left of the equals sign is a book of the Bible as specified in OSIS IDs, e.g. “Gen” or “Matt”. The value to the right of the equals sign is the book title as it is to appear in the eBook, e.g.</w:t>
       </w:r>
     </w:p>
     <w:p>
@@ -718,13 +673,7 @@
         <w:rPr>
           <w:rFonts w:cs="Courier New"/>
         </w:rPr>
-        <w:t>Some OSIS Bibles include book titles as headings in the book introdu</w:t>
-      </w:r>
-      <w:r>
-        <w:rPr>
-          <w:rFonts w:cs="Courier New"/>
-        </w:rPr>
-        <w:t>ction or as initial section headings.  Where this is the case, book titles may be extracted in from the OSIS file by including the line:</w:t>
+        <w:t>Some OSIS Bibles include book titles as headings in the book introduction or as initial section headings.  Where this is the case, book titles may be extracted in from the OSIS file by including the line:</w:t>
       </w:r>
     </w:p>
     <w:p>
@@ -760,59 +709,35 @@
         <w:rPr>
           <w:rFonts w:cs="Courier New"/>
         </w:rPr>
-        <w:t>Where this is specified, a title at that start of a book is assumed to be the book title. If titl</w:t>
-      </w:r>
-      <w:r>
-        <w:rPr>
-          <w:rFonts w:cs="Courier New"/>
-        </w:rPr>
-        <w:t>es are included in the OSIS file only for some books, titles for the other books may still be specified in convert.txt, but book titles extracted from the OSIS file take priority.</w:t>
-      </w:r>
-    </w:p>
-    <w:p>
-      <w:pPr>
-        <w:spacing w:before="240" w:after="0"/>
-        <w:rPr>
-          <w:rFonts w:cs="Courier New"/>
-        </w:rPr>
-      </w:pPr>
-      <w:r>
-        <w:rPr>
-          <w:rFonts w:cs="Courier New"/>
-        </w:rPr>
-        <w:t>There are some cases where it may be necessary to specify book titles in con</w:t>
-      </w:r>
-      <w:r>
-        <w:rPr>
-          <w:rFonts w:cs="Courier New"/>
-        </w:rPr>
-        <w:t>vert.txt even though they are present in the OSIS file. This will be the case, for example, where a Bible or Testament introduction precedes the book title for the first book of the Bible or Testament.  The titles specified in convert.txt should match exac</w:t>
-      </w:r>
-      <w:r>
-        <w:rPr>
-          <w:rFonts w:cs="Courier New"/>
-        </w:rPr>
-        <w:t>tly the titles in the OSIS file; the conversion tool will detect that the titles match and so will recognise the book title even where it does not occur at the start of the book.</w:t>
-      </w:r>
-    </w:p>
-    <w:p>
-      <w:pPr>
-        <w:spacing w:before="240" w:after="0"/>
-        <w:rPr>
-          <w:rFonts w:cs="Courier New"/>
-        </w:rPr>
-      </w:pPr>
-      <w:r>
-        <w:rPr>
-          <w:rFonts w:cs="Courier New"/>
-        </w:rPr>
-        <w:t>If there is any case where a book starts with a title which in not the book t</w:t>
-      </w:r>
-      <w:r>
-        <w:rPr>
-          <w:rFonts w:cs="Courier New"/>
-        </w:rPr>
-        <w:t>itle, “</w:t>
+        <w:t>Where this is specified, a title at that start of a book is assumed to be the book title. If titles are included in the OSIS file only for some books, titles for the other books may still be specified in convert.txt, but book titles extracted from the OSIS file take priority.</w:t>
+      </w:r>
+    </w:p>
+    <w:p>
+      <w:pPr>
+        <w:spacing w:before="240" w:after="0"/>
+        <w:rPr>
+          <w:rFonts w:cs="Courier New"/>
+        </w:rPr>
+      </w:pPr>
+      <w:r>
+        <w:rPr>
+          <w:rFonts w:cs="Courier New"/>
+        </w:rPr>
+        <w:t>There are some cases where it may be necessary to specify book titles in convert.txt even though they are present in the OSIS file. This will be the case, for example, where a Bible or Testament introduction precedes the book title for the first book of the Bible or Testament.  The titles specified in convert.txt should match exactly the titles in the OSIS file; the conversion tool will detect that the titles match and so will recognise the book title even where it does not occur at the start of the book.</w:t>
+      </w:r>
+    </w:p>
+    <w:p>
+      <w:pPr>
+        <w:spacing w:before="240" w:after="0"/>
+        <w:rPr>
+          <w:rFonts w:cs="Courier New"/>
+        </w:rPr>
+      </w:pPr>
+      <w:r>
+        <w:rPr>
+          <w:rFonts w:cs="Courier New"/>
+        </w:rPr>
+        <w:t>If there is any case where a book starts with a title which in not the book title, “</w:t>
       </w:r>
       <w:proofErr w:type="spellStart"/>
       <w:r>
@@ -846,13 +771,7 @@
         <w:rPr>
           <w:rFonts w:cs="Courier New"/>
         </w:rPr>
-        <w:t xml:space="preserve"> exactly the book titles in the OSIS file, the conversion tool ens</w:t>
-      </w:r>
-      <w:r>
-        <w:rPr>
-          <w:rFonts w:cs="Courier New"/>
-        </w:rPr>
-        <w:t>ures that duplicate titles do not appear.</w:t>
+        <w:t xml:space="preserve"> exactly the book titles in the OSIS file, the conversion tool ensures that duplicate titles do not appear.</w:t>
       </w:r>
     </w:p>
     <w:p>
@@ -893,11 +812,6 @@
           <w:rFonts w:ascii="Courier New" w:hAnsi="Courier New" w:cs="Courier New"/>
         </w:rPr>
         <w:br/>
-      </w:r>
-      <w:r>
-        <w:rPr>
-          <w:rFonts w:ascii="Courier New" w:hAnsi="Courier New" w:cs="Courier New"/>
-        </w:rPr>
         <w:t>Group2=New Testament</w:t>
       </w:r>
     </w:p>
@@ -906,10 +820,7 @@
         <w:spacing w:before="240" w:after="0"/>
       </w:pPr>
       <w:r>
-        <w:t xml:space="preserve">The titles specified will appear on title pages before the first book of each Testament, and will also appear at the top level of the table of contents. For an OSIS file containing only New Testament books, these properties should not </w:t>
-      </w:r>
-      <w:r>
-        <w:t xml:space="preserve">normally be specified – if they </w:t>
+        <w:t xml:space="preserve">The titles specified will appear on title pages before the first book of each Testament, and will also appear at the top level of the table of contents. For an OSIS file containing only New Testament books, these properties should not normally be specified – if they </w:t>
       </w:r>
       <w:proofErr w:type="gramStart"/>
       <w:r>
@@ -921,10 +832,7 @@
       </w:r>
       <w:r>
         <w:lastRenderedPageBreak/>
-        <w:t>be used. If these properties are not specified when the OSIS file contains both Old and New Testament books, there will be no division between Old and New Testament books in eBook or its tab</w:t>
-      </w:r>
-      <w:r>
-        <w:t>le of contents.</w:t>
+        <w:t>be used. If these properties are not specified when the OSIS file contains both Old and New Testament books, there will be no division between Old and New Testament books in eBook or its table of contents.</w:t>
       </w:r>
     </w:p>
     <w:p>
@@ -974,10 +882,7 @@
         <w:spacing w:before="240" w:after="0"/>
       </w:pPr>
       <w:r>
-        <w:t>The book title, publisher and language metadata items can be</w:t>
-      </w:r>
-      <w:r>
-        <w:t xml:space="preserve"> specified in convert.txt, e.g.</w:t>
+        <w:t>The book title, publisher and language metadata items can be specified in convert.txt, e.g.</w:t>
       </w:r>
     </w:p>
     <w:p>
@@ -1085,13 +990,7 @@
         <w:rPr>
           <w:rFonts w:cs="Courier New"/>
         </w:rPr>
-        <w:t>If these are not specified in convert.txt, publisher is set to “IBT” and language and title are extracted from the OSIS header. In this case the title will b</w:t>
-      </w:r>
-      <w:r>
-        <w:rPr>
-          <w:rFonts w:cs="Courier New"/>
-        </w:rPr>
-        <w:t xml:space="preserve">e “&lt;xxx&gt; Bible”, where &lt;xxx&gt; is the module name, e.g. BUR or UZV, which is unlikely to be </w:t>
+        <w:t xml:space="preserve">If these are not specified in convert.txt, publisher is set to “IBT” and language and title are extracted from the OSIS header. In this case the title will be “&lt;xxx&gt; Bible”, where &lt;xxx&gt; is the module name, e.g. BUR or UZV, which is unlikely to be </w:t>
       </w:r>
       <w:proofErr w:type="gramStart"/>
       <w:r>
@@ -1105,13 +1004,7 @@
         <w:rPr>
           <w:rFonts w:cs="Courier New"/>
         </w:rPr>
-        <w:t xml:space="preserve"> is wanted. There is currently no way to specify other metadata items such as author or ISBN. The cover image metadata is set up from the command line, as will be</w:t>
-      </w:r>
-      <w:r>
-        <w:rPr>
-          <w:rFonts w:cs="Courier New"/>
-        </w:rPr>
-        <w:t xml:space="preserve"> described later.</w:t>
+        <w:t xml:space="preserve"> is wanted. There is currently no way to specify other metadata items such as author or ISBN. The cover image metadata is set up from the command line, as will be described later.</w:t>
       </w:r>
       <w:r>
         <w:rPr>
@@ -1137,10 +1030,7 @@
         <w:spacing w:before="240" w:after="0"/>
       </w:pPr>
       <w:r>
-        <w:t>Chapters and psalms may either start with a large chapter or psalm number on the left of the first verse – a practice adopted in many editions of the Bible – or a heading such as “Chapter 1” or “Psalm 23”. Some O</w:t>
-      </w:r>
-      <w:r>
-        <w:t xml:space="preserve">SIS Bibles specify chapter/psalm headings. Where this is not the case, and headings are wanted, then the form that these take is specified using the </w:t>
+        <w:t xml:space="preserve">Chapters and psalms may either start with a large chapter or psalm number on the left of the first verse – a practice adopted in many editions of the Bible – or a heading such as “Chapter 1” or “Psalm 23”. Some OSIS Bibles specify chapter/psalm headings. Where this is not the case, and headings are wanted, then the form that these take is specified using the </w:t>
       </w:r>
       <w:proofErr w:type="spellStart"/>
       <w:r>
@@ -1156,10 +1046,7 @@
       </w:r>
       <w:proofErr w:type="spellEnd"/>
       <w:r>
-        <w:t xml:space="preserve"> properties. The corresponding value for each attribute is a template containing</w:t>
-      </w:r>
-      <w:r>
-        <w:t xml:space="preserve"> “%s” which will be replaced by the chapter or psalm number, e.g.</w:t>
+        <w:t xml:space="preserve"> properties. The corresponding value for each attribute is a template containing “%s” which will be replaced by the chapter or psalm number, e.g.</w:t>
       </w:r>
     </w:p>
     <w:p>
@@ -1243,33 +1130,21 @@
         <w:rPr>
           <w:rFonts w:cs="Courier New"/>
         </w:rPr>
-        <w:t xml:space="preserve"> template in all other books. So with the above values, the heading for Psal</w:t>
-      </w:r>
-      <w:r>
-        <w:rPr>
-          <w:rFonts w:cs="Courier New"/>
-        </w:rPr>
-        <w:t>m 1 would be “1–САНО” and the heading for chapter 2 in any other book would be “2–БОБ”.</w:t>
-      </w:r>
-    </w:p>
-    <w:p>
-      <w:pPr>
-        <w:spacing w:before="240" w:after="0"/>
-        <w:rPr>
-          <w:rFonts w:cs="Courier New"/>
-        </w:rPr>
-      </w:pPr>
-      <w:r>
-        <w:rPr>
-          <w:rFonts w:cs="Courier New"/>
-        </w:rPr>
-        <w:t>Where these properties are not specified (or commented out) and no headings are specified in the OSIS file the large chapter/psalm number format is used for EPUB and MO</w:t>
-      </w:r>
-      <w:r>
-        <w:rPr>
-          <w:rFonts w:cs="Courier New"/>
-        </w:rPr>
-        <w:t xml:space="preserve">BI output. It is acceptable to provide only one of these properties. If, for example, </w:t>
+        <w:t xml:space="preserve"> template in all other books. So with the above values, the heading for Psalm 1 would be “1–САНО” and the heading for chapter 2 in any other book would be “2–БОБ”.</w:t>
+      </w:r>
+    </w:p>
+    <w:p>
+      <w:pPr>
+        <w:spacing w:before="240" w:after="0"/>
+        <w:rPr>
+          <w:rFonts w:cs="Courier New"/>
+        </w:rPr>
+      </w:pPr>
+      <w:r>
+        <w:rPr>
+          <w:rFonts w:cs="Courier New"/>
+        </w:rPr>
+        <w:t xml:space="preserve">Where these properties are not specified (or commented out) and no headings are specified in the OSIS file the large chapter/psalm number format is used for EPUB and MOBI output. It is acceptable to provide only one of these properties. If, for example, </w:t>
       </w:r>
       <w:proofErr w:type="spellStart"/>
       <w:r>
@@ -1311,13 +1186,7 @@
         <w:rPr>
           <w:rFonts w:cs="Courier New"/>
         </w:rPr>
-        <w:t>The large chapter/psalm nu</w:t>
-      </w:r>
-      <w:r>
-        <w:rPr>
-          <w:rFonts w:cs="Courier New"/>
-        </w:rPr>
-        <w:t xml:space="preserve">mber format is not possible for FB2. If </w:t>
+        <w:t xml:space="preserve">The large chapter/psalm number format is not possible for FB2. If </w:t>
       </w:r>
       <w:proofErr w:type="spellStart"/>
       <w:r>
@@ -1360,13 +1229,7 @@
           <w:rFonts w:cs="Courier New"/>
         </w:rPr>
         <w:lastRenderedPageBreak/>
-        <w:t>Titles specified in the O</w:t>
-      </w:r>
-      <w:r>
-        <w:rPr>
-          <w:rFonts w:cs="Courier New"/>
-        </w:rPr>
-        <w:t xml:space="preserve">SIS file take precedence over </w:t>
+        <w:t xml:space="preserve">Titles specified in the OSIS file take precedence over </w:t>
       </w:r>
       <w:proofErr w:type="spellStart"/>
       <w:r>
@@ -1414,10 +1277,7 @@
         <w:spacing w:before="240" w:after="0"/>
       </w:pPr>
       <w:r>
-        <w:t>In many Bibles, the book of Psalms is divided into 5 parts, with a heading for each part. The conversion tool needs to be able to recognise such headings, so that th</w:t>
-      </w:r>
-      <w:r>
-        <w:t xml:space="preserve">ey are correctly positioned and formatted. The property </w:t>
+        <w:t xml:space="preserve">In many Bibles, the book of Psalms is divided into 5 parts, with a heading for each part. The conversion tool needs to be able to recognise such headings, so that they are correctly positioned and formatted. The property </w:t>
       </w:r>
       <w:proofErr w:type="spellStart"/>
       <w:r>
@@ -1425,10 +1285,7 @@
       </w:r>
       <w:proofErr w:type="spellEnd"/>
       <w:r>
-        <w:t xml:space="preserve"> provides a regular expression to match such a heading. Any heading in the book of Psalms which matches this expression is treated as the title of one of these divisions. Typically, such </w:t>
-      </w:r>
-      <w:r>
-        <w:t xml:space="preserve">a heading is followed by a sub-heading indicating the range of psalm numbers. The property </w:t>
+        <w:t xml:space="preserve"> provides a regular expression to match such a heading. Any heading in the book of Psalms which matches this expression is treated as the title of one of these divisions. Typically, such a heading is followed by a sub-heading indicating the range of psalm numbers. The property </w:t>
       </w:r>
       <w:proofErr w:type="spellStart"/>
       <w:r>
@@ -1436,10 +1293,7 @@
       </w:r>
       <w:proofErr w:type="spellEnd"/>
       <w:r>
-        <w:t xml:space="preserve"> provides a regular expression to match such a sub-heading. These sub-headings are recognised by the conversion tool only if they directly follow a d</w:t>
-      </w:r>
-      <w:r>
-        <w:t>ivision heading.  Here is an example of the specification of these properties:</w:t>
+        <w:t xml:space="preserve"> provides a regular expression to match such a sub-heading. These sub-headings are recognised by the conversion tool only if they directly follow a division heading.  Here is an example of the specification of these properties:</w:t>
       </w:r>
     </w:p>
     <w:p>
@@ -1605,60 +1459,117 @@
         <w:rPr>
           <w:rFonts w:cs="Courier New"/>
         </w:rPr>
-        <w:t>Introduc</w:t>
-      </w:r>
-      <w:r>
-        <w:rPr>
-          <w:rFonts w:cs="Courier New"/>
-        </w:rPr>
-        <w:t xml:space="preserve">tions are normally related to the Bible book before which they appear. However, part or </w:t>
+        <w:t>Introductions are normally related to the Bibl</w:t>
+      </w:r>
+      <w:r>
+        <w:rPr>
+          <w:rFonts w:cs="Courier New"/>
+        </w:rPr>
+        <w:t>e book within which they appear, with testament introductions appearing at the start of a book group &lt;div&gt; but before the first book &lt;div&gt; and Bible introductions appearing before the first book group &lt;div&gt;.</w:t>
+      </w:r>
+    </w:p>
+    <w:p>
+      <w:pPr>
+        <w:spacing w:before="240" w:after="0"/>
+        <w:rPr>
+          <w:rFonts w:cs="Courier New"/>
+        </w:rPr>
+      </w:pPr>
+      <w:r>
+        <w:rPr>
+          <w:rFonts w:cs="Courier New"/>
+        </w:rPr>
+        <w:t>However, in the past, testament and Bible introductions have been moved inside the first book of the testament or Bible. This was done because the SFM to OSIS conversion used to be unable to handle material which was not within a book.</w:t>
+      </w:r>
+    </w:p>
+    <w:p>
+      <w:pPr>
+        <w:spacing w:before="240" w:after="0"/>
+        <w:rPr>
+          <w:rFonts w:cs="Courier New"/>
+        </w:rPr>
+      </w:pPr>
+      <w:r>
+        <w:rPr>
+          <w:rFonts w:cs="Courier New"/>
+        </w:rPr>
+        <w:t xml:space="preserve">Where </w:t>
+      </w:r>
+      <w:r>
+        <w:rPr>
+          <w:rFonts w:cs="Courier New"/>
+        </w:rPr>
+        <w:t>a Bible or testament introduction does occur within book &lt;div&gt;, the following properties may be specified to cause the introduction to be placed correctly in the output.</w:t>
+      </w:r>
+    </w:p>
+    <w:p>
+      <w:pPr>
+        <w:spacing w:before="240" w:after="0"/>
+        <w:rPr>
+          <w:rFonts w:cs="Courier New"/>
+        </w:rPr>
+      </w:pPr>
+      <w:r>
+        <w:rPr>
+          <w:rFonts w:cs="Courier New"/>
+        </w:rPr>
+        <w:t>“</w:t>
+      </w:r>
+      <w:proofErr w:type="spellStart"/>
+      <w:r>
+        <w:rPr>
+          <w:rFonts w:ascii="Courier New" w:hAnsi="Courier New" w:cs="Courier New"/>
+        </w:rPr>
+        <w:t>BibleIntro</w:t>
+      </w:r>
+      <w:proofErr w:type="spellEnd"/>
+      <w:r>
+        <w:rPr>
+          <w:rFonts w:ascii="Courier New" w:hAnsi="Courier New" w:cs="Courier New"/>
+        </w:rPr>
+        <w:t>=True</w:t>
       </w:r>
       <w:proofErr w:type="gramStart"/>
       <w:r>
         <w:rPr>
           <w:rFonts w:cs="Courier New"/>
         </w:rPr>
-        <w:t>all of the</w:t>
+        <w:t>”</w:t>
+      </w:r>
+      <w:r>
+        <w:rPr>
+          <w:rFonts w:cs="Courier New"/>
+        </w:rPr>
+        <w:t xml:space="preserve"> :</w:t>
       </w:r>
       <w:proofErr w:type="gramEnd"/>
       <w:r>
         <w:rPr>
           <w:rFonts w:cs="Courier New"/>
         </w:rPr>
-        <w:t xml:space="preserve"> introduction preceding the first book of a Testament may be a Bible or Testament introduction. Often, this can be determined from the content of the introduc</w:t>
-      </w:r>
-      <w:r>
-        <w:rPr>
-          <w:rFonts w:cs="Courier New"/>
-        </w:rPr>
-        <w:t xml:space="preserve">tion itself. If the introduction contains a title matching the book title, then any introductory text following this is the book introduction, while any text preceding this is the Testament introduction. </w:t>
-      </w:r>
-    </w:p>
-    <w:p>
-      <w:pPr>
-        <w:spacing w:before="240" w:after="0"/>
-        <w:rPr>
-          <w:rFonts w:cs="Courier New"/>
-        </w:rPr>
-      </w:pPr>
-      <w:r>
-        <w:rPr>
-          <w:rFonts w:cs="Courier New"/>
-        </w:rPr>
-        <w:t>However, there are cases where the fact that an int</w:t>
-      </w:r>
-      <w:r>
-        <w:rPr>
-          <w:rFonts w:cs="Courier New"/>
-        </w:rPr>
-        <w:t>roduction is a Bible or Testament introduction cannot be deduced in this way. To cater for such cases, convert.txt may contain “</w:t>
-      </w:r>
-      <w:proofErr w:type="spellStart"/>
-      <w:r>
-        <w:rPr>
-          <w:rFonts w:ascii="Courier New" w:hAnsi="Courier New" w:cs="Courier New"/>
-        </w:rPr>
-        <w:t>BibleIntro</w:t>
+        <w:br/>
+        <w:t>This indicates that the introduction to the first book of the Bible should be considered to be a whole Bible introduction.</w:t>
+      </w:r>
+    </w:p>
+    <w:p>
+      <w:pPr>
+        <w:spacing w:before="240" w:after="0"/>
+        <w:rPr>
+          <w:rFonts w:cs="Courier New"/>
+        </w:rPr>
+      </w:pPr>
+      <w:r>
+        <w:rPr>
+          <w:rFonts w:cs="Courier New"/>
+        </w:rPr>
+        <w:t>“</w:t>
+      </w:r>
+      <w:proofErr w:type="spellStart"/>
+      <w:r>
+        <w:rPr>
+          <w:rFonts w:ascii="Courier New" w:hAnsi="Courier New" w:cs="Courier New"/>
+        </w:rPr>
+        <w:t>TestamentIntro</w:t>
       </w:r>
       <w:proofErr w:type="spellEnd"/>
       <w:r>
@@ -1667,18 +1578,65 @@
         </w:rPr>
         <w:t>=True</w:t>
       </w:r>
-      <w:r>
-        <w:rPr>
-          <w:rFonts w:cs="Courier New"/>
-        </w:rPr>
-        <w:t>” or “</w:t>
-      </w:r>
-      <w:proofErr w:type="spellStart"/>
-      <w:r>
-        <w:rPr>
-          <w:rFonts w:ascii="Courier New" w:hAnsi="Courier New" w:cs="Courier New"/>
-        </w:rPr>
-        <w:t>TestamentIntro</w:t>
+      <w:proofErr w:type="gramStart"/>
+      <w:r>
+        <w:rPr>
+          <w:rFonts w:cs="Courier New"/>
+        </w:rPr>
+        <w:t>” :</w:t>
+      </w:r>
+      <w:proofErr w:type="gramEnd"/>
+      <w:r>
+        <w:rPr>
+          <w:rFonts w:cs="Courier New"/>
+        </w:rPr>
+        <w:br/>
+        <w:t xml:space="preserve">This indicates that the introduction to the first book of </w:t>
+      </w:r>
+      <w:r>
+        <w:rPr>
+          <w:rFonts w:cs="Courier New"/>
+        </w:rPr>
+        <w:t>each book group</w:t>
+      </w:r>
+      <w:r>
+        <w:rPr>
+          <w:rFonts w:cs="Courier New"/>
+        </w:rPr>
+        <w:t xml:space="preserve"> should be considered to be a </w:t>
+      </w:r>
+      <w:r>
+        <w:rPr>
+          <w:rFonts w:cs="Courier New"/>
+        </w:rPr>
+        <w:t xml:space="preserve">testament </w:t>
+      </w:r>
+      <w:r>
+        <w:rPr>
+          <w:rFonts w:cs="Courier New"/>
+        </w:rPr>
+        <w:t xml:space="preserve"> introduction.</w:t>
+      </w:r>
+    </w:p>
+    <w:p>
+      <w:pPr>
+        <w:spacing w:before="240" w:after="0"/>
+        <w:rPr>
+          <w:rFonts w:cs="Courier New"/>
+        </w:rPr>
+      </w:pPr>
+      <w:r>
+        <w:rPr>
+          <w:rFonts w:cs="Courier New"/>
+        </w:rPr>
+        <w:t>“</w:t>
+      </w:r>
+      <w:proofErr w:type="spellStart"/>
+      <w:r>
+        <w:rPr>
+          <w:rFonts w:ascii="Courier New" w:hAnsi="Courier New" w:cs="Courier New"/>
+        </w:rPr>
+        <w:t>CombinedIntros</w:t>
       </w:r>
       <w:proofErr w:type="spellEnd"/>
       <w:r>
@@ -1687,43 +1645,115 @@
         </w:rPr>
         <w:t>=True</w:t>
       </w:r>
-      <w:r>
-        <w:rPr>
-          <w:rFonts w:cs="Courier New"/>
-        </w:rPr>
-        <w:t xml:space="preserve">”. The first of these indicates that, by default, the introduction of the first book of </w:t>
-      </w:r>
-      <w:r>
-        <w:rPr>
-          <w:rFonts w:cs="Courier New"/>
-        </w:rPr>
-        <w:t>the Bible should be considered to be the introduction to the whole Bible.  The second of these indicates that, by default, the introduction of the first book of a Testament should be considered to be the introduction to the whole Testament.</w:t>
-      </w:r>
-    </w:p>
-    <w:p>
-      <w:pPr>
-        <w:spacing w:before="240" w:after="0"/>
-        <w:rPr>
-          <w:rFonts w:cs="Courier New"/>
-        </w:rPr>
-      </w:pPr>
-      <w:r>
-        <w:rPr>
-          <w:rFonts w:cs="Courier New"/>
-        </w:rPr>
-        <w:t xml:space="preserve">Where the OSIS </w:t>
-      </w:r>
-      <w:r>
-        <w:rPr>
-          <w:rFonts w:cs="Courier New"/>
-        </w:rPr>
-        <w:t>file contains only New Testament books, there is effectively no difference between a Bible introduction and a Testament introduction. Otherwise, the only difference between a Bible Introduction and an Old Testament introduction is whether it appears before</w:t>
-      </w:r>
-      <w:r>
-        <w:rPr>
-          <w:rFonts w:cs="Courier New"/>
-        </w:rPr>
-        <w:t xml:space="preserve"> the Testament title page or following the Testament title.</w:t>
+      <w:proofErr w:type="gramStart"/>
+      <w:r>
+        <w:rPr>
+          <w:rFonts w:cs="Courier New"/>
+        </w:rPr>
+        <w:t>” :</w:t>
+      </w:r>
+      <w:proofErr w:type="gramEnd"/>
+      <w:r>
+        <w:rPr>
+          <w:rFonts w:cs="Courier New"/>
+        </w:rPr>
+        <w:br/>
+        <w:t xml:space="preserve">This </w:t>
+      </w:r>
+      <w:r>
+        <w:rPr>
+          <w:rFonts w:cs="Courier New"/>
+        </w:rPr>
+        <w:t>enables the following behaviour</w:t>
+      </w:r>
+      <w:r>
+        <w:rPr>
+          <w:rFonts w:cs="Courier New"/>
+        </w:rPr>
+        <w:t>.</w:t>
+      </w:r>
+      <w:r>
+        <w:rPr>
+          <w:rFonts w:cs="Courier New"/>
+        </w:rPr>
+        <w:t xml:space="preserve"> </w:t>
+      </w:r>
+      <w:r>
+        <w:rPr>
+          <w:rFonts w:cs="Courier New"/>
+        </w:rPr>
+        <w:t xml:space="preserve">If </w:t>
+      </w:r>
+      <w:r>
+        <w:rPr>
+          <w:rFonts w:cs="Courier New"/>
+        </w:rPr>
+        <w:t>a book</w:t>
+      </w:r>
+      <w:r>
+        <w:rPr>
+          <w:rFonts w:cs="Courier New"/>
+        </w:rPr>
+        <w:t xml:space="preserve"> introduction contains</w:t>
+      </w:r>
+      <w:r>
+        <w:rPr>
+          <w:rFonts w:cs="Courier New"/>
+        </w:rPr>
+        <w:t xml:space="preserve"> for the first book in a book group </w:t>
+      </w:r>
+      <w:proofErr w:type="gramStart"/>
+      <w:r>
+        <w:rPr>
+          <w:rFonts w:cs="Courier New"/>
+        </w:rPr>
+        <w:t xml:space="preserve">contains </w:t>
+      </w:r>
+      <w:bookmarkStart w:id="0" w:name="_GoBack"/>
+      <w:bookmarkEnd w:id="0"/>
+      <w:r>
+        <w:rPr>
+          <w:rFonts w:cs="Courier New"/>
+        </w:rPr>
+        <w:t xml:space="preserve"> a</w:t>
+      </w:r>
+      <w:proofErr w:type="gramEnd"/>
+      <w:r>
+        <w:rPr>
+          <w:rFonts w:cs="Courier New"/>
+        </w:rPr>
+        <w:t xml:space="preserve"> title matching the book title</w:t>
+      </w:r>
+      <w:r>
+        <w:rPr>
+          <w:rFonts w:cs="Courier New"/>
+        </w:rPr>
+        <w:t xml:space="preserve"> as specified in convert.txt</w:t>
+      </w:r>
+      <w:r>
+        <w:rPr>
+          <w:rFonts w:cs="Courier New"/>
+        </w:rPr>
+        <w:t xml:space="preserve">, then any introductory text </w:t>
+      </w:r>
+      <w:r>
+        <w:rPr>
+          <w:rFonts w:cs="Courier New"/>
+        </w:rPr>
+        <w:lastRenderedPageBreak/>
+        <w:t xml:space="preserve">following this is </w:t>
+      </w:r>
+      <w:r>
+        <w:rPr>
+          <w:rFonts w:cs="Courier New"/>
+        </w:rPr>
+        <w:t xml:space="preserve">considered </w:t>
+      </w:r>
+      <w:r>
+        <w:rPr>
+          <w:rFonts w:cs="Courier New"/>
+        </w:rPr>
+        <w:t xml:space="preserve">the book introduction, while any text preceding this is the Testament introduction. </w:t>
       </w:r>
     </w:p>
     <w:p>
@@ -1751,13 +1781,19 @@
         <w:rPr>
           <w:rFonts w:cs="Courier New"/>
         </w:rPr>
-        <w:t xml:space="preserve">-converters, Bible and testament introductions are no longer included within book introductions, so these two properties should not </w:t>
-      </w:r>
-      <w:r>
-        <w:rPr>
-          <w:rFonts w:cs="Courier New"/>
-        </w:rPr>
-        <w:t>be specified.</w:t>
+        <w:t xml:space="preserve">-converters, Bible and testament introductions are no longer included within book introductions, so these </w:t>
+      </w:r>
+      <w:r>
+        <w:rPr>
+          <w:rFonts w:cs="Courier New"/>
+        </w:rPr>
+        <w:t>the above properties</w:t>
+      </w:r>
+      <w:r>
+        <w:rPr>
+          <w:rFonts w:cs="Courier New"/>
+        </w:rPr>
+        <w:t xml:space="preserve"> should not be specified.</w:t>
       </w:r>
     </w:p>
     <w:p>
@@ -1769,7 +1805,6 @@
         </w:numPr>
       </w:pPr>
       <w:r>
-        <w:lastRenderedPageBreak/>
         <w:t>Book Subheadings</w:t>
       </w:r>
     </w:p>
@@ -1784,13 +1819,7 @@
         <w:rPr>
           <w:rFonts w:cs="Courier New"/>
         </w:rPr>
-        <w:t>Occasionally a book title which appears in the OSIS file as a level 1 title is immediately followed by a level 2 title which is a sub-heading for the book. However, there are also instances where a level 2 title following a b</w:t>
-      </w:r>
-      <w:r>
-        <w:rPr>
-          <w:rFonts w:cs="Courier New"/>
-        </w:rPr>
-        <w:t>ook title is not intended to be a book sub-heading. In order for such a level 2 title to be recognised, positioned and formatted a book sub-heading, convert.txt must contain the line “</w:t>
+        <w:t>Occasionally a book title which appears in the OSIS file as a level 1 title is immediately followed by a level 2 title which is a sub-heading for the book. However, there are also instances where a level 2 title following a book title is not intended to be a book sub-heading. In order for such a level 2 title to be recognised, positioned and formatted a book sub-heading, convert.txt must contain the line “</w:t>
       </w:r>
       <w:proofErr w:type="spellStart"/>
       <w:r>
@@ -1810,13 +1839,7 @@
         <w:rPr>
           <w:rFonts w:cs="Courier New"/>
         </w:rPr>
-        <w:t xml:space="preserve">”. Without this, the level 2 heading is considered to </w:t>
-      </w:r>
-      <w:r>
-        <w:rPr>
-          <w:rFonts w:cs="Courier New"/>
-        </w:rPr>
-        <w:t>be a section heading.</w:t>
+        <w:t>”. Without this, the level 2 heading is considered to be a section heading.</w:t>
       </w:r>
     </w:p>
     <w:p>
@@ -1839,10 +1862,7 @@
         </w:rPr>
       </w:pPr>
       <w:r>
-        <w:t xml:space="preserve">Books may have introductions which appear before chapter 1. By default, a title at the start of a book, following any book title and book subheading and before the start of the first chapter is the title for a book </w:t>
-      </w:r>
-      <w:r>
-        <w:t>introduction. By default, any such heading will appear in the table of contents. To prevent such titles from being included in the table of contents, include the line “</w:t>
+        <w:t>Books may have introductions which appear before chapter 1. By default, a title at the start of a book, following any book title and book subheading and before the start of the first chapter is the title for a book introduction. By default, any such heading will appear in the table of contents. To prevent such titles from being included in the table of contents, include the line “</w:t>
       </w:r>
       <w:proofErr w:type="spellStart"/>
       <w:r>
@@ -1862,13 +1882,7 @@
         <w:rPr>
           <w:rFonts w:cs="Courier New"/>
         </w:rPr>
-        <w:t>in convert.txt.  Specifying this setting also has the effect of p</w:t>
-      </w:r>
-      <w:r>
-        <w:rPr>
-          <w:rFonts w:cs="Courier New"/>
-        </w:rPr>
-        <w:t>reventing individual entries being generated in the table of contents for each &lt;div&gt; within a Bible or testament introduction.</w:t>
+        <w:t>in convert.txt.  Specifying this setting also has the effect of preventing individual entries being generated in the table of contents for each &lt;div&gt; within a Bible or testament introduction.</w:t>
       </w:r>
     </w:p>
     <w:p>
@@ -1896,10 +1910,7 @@
         </w:rPr>
       </w:pPr>
       <w:r>
-        <w:t xml:space="preserve">By default, line breaks marked as optional in the OSIS will be ignored. To include such line breaks in the </w:t>
-      </w:r>
-      <w:r>
-        <w:t>output</w:t>
+        <w:t>By default, line breaks marked as optional in the OSIS will be ignored. To include such line breaks in the output</w:t>
       </w:r>
       <w:proofErr w:type="gramStart"/>
       <w:r>
@@ -1965,13 +1976,7 @@
         <w:rPr>
           <w:rFonts w:cs="Courier New"/>
         </w:rPr>
-        <w:t>”. Where this line is not present, the traditional method of implementing footnot</w:t>
-      </w:r>
-      <w:r>
-        <w:rPr>
-          <w:rFonts w:cs="Courier New"/>
-        </w:rPr>
-        <w:t>es using simple links between the footnote reference and the footnote text are used.</w:t>
+        <w:t>”. Where this line is not present, the traditional method of implementing footnotes using simple links between the footnote reference and the footnote text are used.</w:t>
       </w:r>
     </w:p>
     <w:p>
@@ -1997,19 +2002,7 @@
         <w:rPr>
           <w:rFonts w:cs="Courier New"/>
         </w:rPr>
-        <w:t>” is specified. On the other hand, for those readers which do support EPUB3, u</w:t>
-      </w:r>
-      <w:r>
-        <w:rPr>
-          <w:rFonts w:cs="Courier New"/>
-        </w:rPr>
-        <w:t>sing the EPUB3 footnote support should give improved display of footnotes, with footnote text being displayed in a pop-up box or a separate area of the screen when the footnote reference is selected, rather than the main text display moving to the footnote</w:t>
-      </w:r>
-      <w:r>
-        <w:rPr>
-          <w:rFonts w:cs="Courier New"/>
-        </w:rPr>
-        <w:t xml:space="preserve"> text.</w:t>
+        <w:t>” is specified. On the other hand, for those readers which do support EPUB3, using the EPUB3 footnote support should give improved display of footnotes, with footnote text being displayed in a pop-up box or a separate area of the screen when the footnote reference is selected, rather than the main text display moving to the footnote text.</w:t>
       </w:r>
     </w:p>
     <w:p>
@@ -2068,13 +2061,7 @@
         <w:rPr>
           <w:rFonts w:cs="Courier New"/>
         </w:rPr>
-        <w:t>To provide a title for a single glossary where no title is provided in the OSIS file – a title specified in the OSIS file will be used in preference to the title specified h</w:t>
-      </w:r>
-      <w:r>
-        <w:rPr>
-          <w:rFonts w:cs="Courier New"/>
-        </w:rPr>
-        <w:t>ere.</w:t>
+        <w:t>To provide a title for a single glossary where no title is provided in the OSIS file – a title specified in the OSIS file will be used in preference to the title specified here.</w:t>
       </w:r>
     </w:p>
     <w:p>
@@ -2093,13 +2080,8 @@
         <w:rPr>
           <w:rFonts w:cs="Courier New"/>
         </w:rPr>
-        <w:t>To provide a group title where there is more than one glossary. This is used only where Testament titles have been specified and there is more than one glossary. In this case, the title specified provides a title which will appear in the table of cont</w:t>
-      </w:r>
-      <w:r>
-        <w:rPr>
-          <w:rFonts w:cs="Courier New"/>
-        </w:rPr>
-        <w:t>ents at the same level as the Testament titles, with the individual glossaries beneath it.</w:t>
+        <w:lastRenderedPageBreak/>
+        <w:t>To provide a group title where there is more than one glossary. This is used only where Testament titles have been specified and there is more than one glossary. In this case, the title specified provides a title which will appear in the table of contents at the same level as the Testament titles, with the individual glossaries beneath it.</w:t>
       </w:r>
     </w:p>
     <w:p>
@@ -2128,7 +2110,6 @@
         <w:rPr>
           <w:rFonts w:ascii="Courier New" w:hAnsi="Courier New" w:cs="Courier New"/>
         </w:rPr>
-        <w:lastRenderedPageBreak/>
         <w:t>GlossaryTitle</w:t>
       </w:r>
       <w:proofErr w:type="spellEnd"/>
@@ -2173,10 +2154,7 @@
       </w:r>
       <w:proofErr w:type="gramEnd"/>
       <w:r>
-        <w:t xml:space="preserve"> whether individual  glossary entries appear in the table of contents. By default, they do appear for EPUB and MOBI but not for FB2.  Including the line </w:t>
-      </w:r>
-      <w:r>
-        <w:t>“</w:t>
+        <w:t xml:space="preserve"> whether individual  glossary entries appear in the table of contents. By default, they do appear for EPUB and MOBI but not for FB2.  Including the line “</w:t>
       </w:r>
       <w:proofErr w:type="spellStart"/>
       <w:r>
@@ -2190,31 +2168,10 @@
         <w:rPr>
           <w:rFonts w:ascii="Courier New" w:hAnsi="Courier New" w:cs="Courier New"/>
         </w:rPr>
-        <w:t>=</w:t>
-      </w:r>
-      <w:r>
-        <w:rPr>
-          <w:rFonts w:ascii="Courier New" w:hAnsi="Courier New" w:cs="Courier New"/>
-        </w:rPr>
-        <w:t>False</w:t>
-      </w:r>
-      <w:r>
-        <w:rPr>
-          <w:rFonts w:ascii="Courier New" w:hAnsi="Courier New" w:cs="Courier New"/>
-        </w:rPr>
-        <w:t>”</w:t>
-      </w:r>
-      <w:r>
-        <w:rPr>
-          <w:rFonts w:ascii="Courier New" w:hAnsi="Courier New" w:cs="Courier New"/>
-        </w:rPr>
-        <w:t xml:space="preserve"> </w:t>
-      </w:r>
-      <w:r>
-        <w:t xml:space="preserve">results in individual entries not appearing in the table of contents for any output format. Including the line </w:t>
-      </w:r>
-      <w:r>
-        <w:t>“</w:t>
+        <w:t xml:space="preserve">=False” </w:t>
+      </w:r>
+      <w:r>
+        <w:t>results in individual entries not appearing in the table of contents for any output format. Including the line “</w:t>
       </w:r>
       <w:proofErr w:type="spellStart"/>
       <w:r>
@@ -2228,46 +2185,14 @@
         <w:rPr>
           <w:rFonts w:ascii="Courier New" w:hAnsi="Courier New" w:cs="Courier New"/>
         </w:rPr>
-        <w:t>=</w:t>
-      </w:r>
-      <w:r>
-        <w:rPr>
-          <w:rFonts w:ascii="Courier New" w:hAnsi="Courier New" w:cs="Courier New"/>
-        </w:rPr>
-        <w:t>True</w:t>
-      </w:r>
-      <w:r>
-        <w:rPr>
-          <w:rFonts w:ascii="Courier New" w:hAnsi="Courier New" w:cs="Courier New"/>
-        </w:rPr>
-        <w:t xml:space="preserve">” </w:t>
-      </w:r>
-      <w:r>
-        <w:t>re</w:t>
-      </w:r>
-      <w:r>
-        <w:t xml:space="preserve">sults in individual entries </w:t>
-      </w:r>
-      <w:r>
-        <w:t xml:space="preserve">appearing in the table of contents for </w:t>
-      </w:r>
-      <w:r>
-        <w:t>all</w:t>
-      </w:r>
-      <w:r>
-        <w:t xml:space="preserve"> output format</w:t>
-      </w:r>
-      <w:r>
-        <w:t xml:space="preserve">s, including FB2. This </w:t>
+        <w:t xml:space="preserve">=True” </w:t>
+      </w:r>
+      <w:r>
+        <w:t xml:space="preserve">results in individual entries appearing in the table of contents for all output formats, including FB2. This </w:t>
       </w:r>
       <w:proofErr w:type="gramStart"/>
       <w:r>
-        <w:t xml:space="preserve">requires </w:t>
-      </w:r>
-      <w:bookmarkStart w:id="0" w:name="_GoBack"/>
-      <w:bookmarkEnd w:id="0"/>
-      <w:r>
-        <w:t xml:space="preserve"> the</w:t>
+        <w:t>requires  the</w:t>
       </w:r>
       <w:proofErr w:type="gramEnd"/>
       <w:r>
@@ -2287,10 +2212,7 @@
         <w:spacing w:before="240" w:after="0"/>
       </w:pPr>
       <w:r>
-        <w:t xml:space="preserve">A copy of ebible.css is provided with the conversion tool. The ebible.css file used for a specific conversion will </w:t>
-      </w:r>
-      <w:r>
-        <w:t>typically be an exact copy of this, but it is acceptable to use an edited version.</w:t>
+        <w:t>A copy of ebible.css is provided with the conversion tool. The ebible.css file used for a specific conversion will typically be an exact copy of this, but it is acceptable to use an edited version.</w:t>
       </w:r>
     </w:p>
     <w:p>
@@ -2306,10 +2228,7 @@
         <w:spacing w:before="240" w:after="0"/>
       </w:pPr>
       <w:r>
-        <w:t>It should be noted that h1 styling is used only for Testament titles, and h2 for book titles. Al</w:t>
-      </w:r>
-      <w:r>
-        <w:t xml:space="preserve">l other level 1 titles use h3 styling and level 2 titles use h4 styling. </w:t>
+        <w:t xml:space="preserve">It should be noted that h1 styling is used only for Testament titles, and h2 for book titles. All other level 1 titles use h3 styling and level 2 titles use h4 styling. </w:t>
       </w:r>
     </w:p>
     <w:p>
@@ -2436,10 +2355,7 @@
               <w:spacing w:before="240" w:after="0"/>
             </w:pPr>
             <w:r>
-              <w:t xml:space="preserve">Applies to book subtitles, to distinguish them from </w:t>
-            </w:r>
-            <w:r>
-              <w:t>section headings.</w:t>
+              <w:t>Applies to book subtitles, to distinguish them from section headings.</w:t>
             </w:r>
           </w:p>
         </w:tc>
@@ -2639,10 +2555,7 @@
               <w:spacing w:before="240" w:after="0"/>
             </w:pPr>
             <w:r>
-              <w:t>Defines</w:t>
-            </w:r>
-            <w:r>
-              <w:t xml:space="preserve"> the spacing around a glossary entry.</w:t>
+              <w:t>Defines the spacing around a glossary entry.</w:t>
             </w:r>
           </w:p>
         </w:tc>
@@ -2788,10 +2701,7 @@
               <w:spacing w:before="240" w:after="0"/>
             </w:pPr>
             <w:r>
-              <w:t xml:space="preserve">Applies to text marked as an </w:t>
-            </w:r>
-            <w:r>
-              <w:t>addition or change to the translation of the original text.</w:t>
+              <w:t>Applies to text marked as an addition or change to the translation of the original text.</w:t>
             </w:r>
           </w:p>
         </w:tc>
@@ -2819,6 +2729,7 @@
               <w:rPr>
                 <w:b/>
               </w:rPr>
+              <w:lastRenderedPageBreak/>
               <w:t>x-chapter-number</w:t>
             </w:r>
           </w:p>
@@ -2935,14 +2846,7 @@
               <w:spacing w:before="240" w:after="0"/>
             </w:pPr>
             <w:r>
-              <w:t xml:space="preserve">Defines a </w:t>
-            </w:r>
-            <w:r>
-              <w:t xml:space="preserve">style used to highlight words which have corresponding glossary </w:t>
-            </w:r>
-            <w:r>
-              <w:lastRenderedPageBreak/>
-              <w:t>entries.</w:t>
+              <w:t>Defines a style used to highlight words which have corresponding glossary entries.</w:t>
             </w:r>
           </w:p>
         </w:tc>
@@ -2970,7 +2874,6 @@
               <w:rPr>
                 <w:b/>
               </w:rPr>
-              <w:lastRenderedPageBreak/>
               <w:t>x-introduction</w:t>
             </w:r>
           </w:p>
@@ -3050,10 +2953,7 @@
         <w:spacing w:before="240" w:after="0"/>
       </w:pPr>
       <w:r>
-        <w:t>The classes at the start</w:t>
-      </w:r>
-      <w:r>
-        <w:t xml:space="preserve"> of the file, from </w:t>
+        <w:t xml:space="preserve">The classes at the start of the file, from </w:t>
       </w:r>
       <w:proofErr w:type="spellStart"/>
       <w:r>
@@ -3089,10 +2989,7 @@
       </w:r>
       <w:proofErr w:type="gramStart"/>
       <w:r>
-        <w:t>An example of such a c</w:t>
-      </w:r>
-      <w:r>
-        <w:t>lass in x-</w:t>
+        <w:t>An example of such a class in x-</w:t>
       </w:r>
       <w:proofErr w:type="spellStart"/>
       <w:r>
@@ -3143,10 +3040,7 @@
         <w:spacing w:before="240" w:after="0"/>
       </w:pPr>
       <w:r>
-        <w:t>Styling which applies to spacing</w:t>
-      </w:r>
-      <w:r>
-        <w:t xml:space="preserve"> of elements</w:t>
+        <w:t>Styling which applies to spacing of elements</w:t>
       </w:r>
     </w:p>
     <w:p>
@@ -3328,13 +3222,7 @@
         <w:rPr>
           <w:rFonts w:cs="Courier New"/>
         </w:rPr>
-        <w:t xml:space="preserve">-converters </w:t>
-      </w:r>
-      <w:r>
-        <w:rPr>
-          <w:rFonts w:cs="Courier New"/>
-        </w:rPr>
-        <w:t>log file.</w:t>
+        <w:t>-converters log file.</w:t>
       </w:r>
     </w:p>
     <w:p>
@@ -3454,13 +3342,7 @@
         <w:rPr>
           <w:rFonts w:cs="Courier New"/>
         </w:rPr>
-        <w:t>” or “fb2”.  In theory, any output fo</w:t>
-      </w:r>
-      <w:r>
-        <w:rPr>
-          <w:rFonts w:cs="Courier New"/>
-        </w:rPr>
-        <w:t>rmat supported by Calibre can be specified, but other formats may not produce satisfactory results.</w:t>
+        <w:t>” or “fb2”.  In theory, any output format supported by Calibre can be specified, but other formats may not produce satisfactory results.</w:t>
       </w:r>
     </w:p>
     <w:p>
@@ -3506,19 +3388,14 @@
           <w:rFonts w:cs="Courier New"/>
           <w:b/>
         </w:rPr>
+        <w:lastRenderedPageBreak/>
         <w:t xml:space="preserve">Cover-image. </w:t>
       </w:r>
       <w:r>
         <w:rPr>
           <w:rFonts w:cs="Courier New"/>
         </w:rPr>
-        <w:t>This optional parameter is</w:t>
-      </w:r>
-      <w:r>
-        <w:rPr>
-          <w:rFonts w:cs="Courier New"/>
-        </w:rPr>
-        <w:t xml:space="preserve"> the path of a file containing a cover image. If a relative path is specified, this should be relative to the directory specified in the first parameter.  If no cover image is provided and the output format is </w:t>
+        <w:t xml:space="preserve">This optional parameter is the path of a file containing a cover image. If a relative path is specified, this should be relative to the directory specified in the first parameter.  If no cover image is provided and the output format is </w:t>
       </w:r>
       <w:proofErr w:type="spellStart"/>
       <w:r>
@@ -5393,7 +5270,7 @@
 </file>
 
 <file path=customXml/itemProps1.xml><?xml version="1.0" encoding="utf-8"?>
-<ds:datastoreItem xmlns:ds="http://schemas.openxmlformats.org/officeDocument/2006/customXml" ds:itemID="{E6B92C8E-2F37-45F3-9854-E21B15A90A87}">
+<ds:datastoreItem xmlns:ds="http://schemas.openxmlformats.org/officeDocument/2006/customXml" ds:itemID="{B5C56EC2-6EA1-4713-86AE-507B79CDA088}">
   <ds:schemaRefs>
     <ds:schemaRef ds:uri="http://schemas.openxmlformats.org/officeDocument/2006/bibliography"/>
   </ds:schemaRefs>

</xml_diff>

<commit_message>
eBook conversion - support for page breaks
Support has been added for page breaks. The OSIS tag <milestone
type="pb"> will result in a page break in the eBook.
</commit_message>
<xml_diff>
--- a/eBooks/osis2ebook.docx
+++ b/eBooks/osis2ebook.docx
@@ -1534,13 +1534,7 @@
         <w:rPr>
           <w:rFonts w:cs="Courier New"/>
         </w:rPr>
-        <w:t>”</w:t>
-      </w:r>
-      <w:r>
-        <w:rPr>
-          <w:rFonts w:cs="Courier New"/>
-        </w:rPr>
-        <w:t xml:space="preserve"> :</w:t>
+        <w:t>” :</w:t>
       </w:r>
       <w:proofErr w:type="gramEnd"/>
       <w:r>
@@ -1591,31 +1585,7 @@
           <w:rFonts w:cs="Courier New"/>
         </w:rPr>
         <w:br/>
-        <w:t xml:space="preserve">This indicates that the introduction to the first book of </w:t>
-      </w:r>
-      <w:r>
-        <w:rPr>
-          <w:rFonts w:cs="Courier New"/>
-        </w:rPr>
-        <w:t>each book group</w:t>
-      </w:r>
-      <w:r>
-        <w:rPr>
-          <w:rFonts w:cs="Courier New"/>
-        </w:rPr>
-        <w:t xml:space="preserve"> should be considered to be a </w:t>
-      </w:r>
-      <w:r>
-        <w:rPr>
-          <w:rFonts w:cs="Courier New"/>
-        </w:rPr>
-        <w:t xml:space="preserve">testament </w:t>
-      </w:r>
-      <w:r>
-        <w:rPr>
-          <w:rFonts w:cs="Courier New"/>
-        </w:rPr>
-        <w:t xml:space="preserve"> introduction.</w:t>
+        <w:t>This indicates that the introduction to the first book of each book group should be considered to be a testament  introduction.</w:t>
       </w:r>
     </w:p>
     <w:p>
@@ -1658,102 +1628,28 @@
           <w:rFonts w:cs="Courier New"/>
         </w:rPr>
         <w:br/>
-        <w:t xml:space="preserve">This </w:t>
-      </w:r>
-      <w:r>
-        <w:rPr>
-          <w:rFonts w:cs="Courier New"/>
-        </w:rPr>
-        <w:t>enables the following behaviour</w:t>
-      </w:r>
-      <w:r>
-        <w:rPr>
-          <w:rFonts w:cs="Courier New"/>
-        </w:rPr>
-        <w:t>.</w:t>
-      </w:r>
-      <w:r>
-        <w:rPr>
-          <w:rFonts w:cs="Courier New"/>
-        </w:rPr>
-        <w:t xml:space="preserve"> </w:t>
-      </w:r>
-      <w:r>
-        <w:rPr>
-          <w:rFonts w:cs="Courier New"/>
-        </w:rPr>
-        <w:t xml:space="preserve">If </w:t>
-      </w:r>
-      <w:r>
-        <w:rPr>
-          <w:rFonts w:cs="Courier New"/>
-        </w:rPr>
-        <w:t>a book</w:t>
-      </w:r>
-      <w:r>
-        <w:rPr>
-          <w:rFonts w:cs="Courier New"/>
-        </w:rPr>
-        <w:t xml:space="preserve"> introduction contains</w:t>
-      </w:r>
-      <w:r>
-        <w:rPr>
-          <w:rFonts w:cs="Courier New"/>
-        </w:rPr>
-        <w:t xml:space="preserve"> for the first book in a book group </w:t>
+        <w:t xml:space="preserve">This enables the following behaviour. If a book introduction contains for the first book in a book group </w:t>
       </w:r>
       <w:proofErr w:type="gramStart"/>
       <w:r>
         <w:rPr>
           <w:rFonts w:cs="Courier New"/>
         </w:rPr>
-        <w:t xml:space="preserve">contains </w:t>
-      </w:r>
-      <w:bookmarkStart w:id="0" w:name="_GoBack"/>
-      <w:bookmarkEnd w:id="0"/>
-      <w:r>
-        <w:rPr>
-          <w:rFonts w:cs="Courier New"/>
-        </w:rPr>
-        <w:t xml:space="preserve"> a</w:t>
+        <w:t>contains  a</w:t>
       </w:r>
       <w:proofErr w:type="gramEnd"/>
       <w:r>
         <w:rPr>
           <w:rFonts w:cs="Courier New"/>
         </w:rPr>
-        <w:t xml:space="preserve"> title matching the book title</w:t>
-      </w:r>
-      <w:r>
-        <w:rPr>
-          <w:rFonts w:cs="Courier New"/>
-        </w:rPr>
-        <w:t xml:space="preserve"> as specified in convert.txt</w:t>
-      </w:r>
-      <w:r>
-        <w:rPr>
-          <w:rFonts w:cs="Courier New"/>
-        </w:rPr>
-        <w:t xml:space="preserve">, then any introductory text </w:t>
+        <w:t xml:space="preserve"> title matching the book title as specified in convert.txt, then any introductory text </w:t>
       </w:r>
       <w:r>
         <w:rPr>
           <w:rFonts w:cs="Courier New"/>
         </w:rPr>
         <w:lastRenderedPageBreak/>
-        <w:t xml:space="preserve">following this is </w:t>
-      </w:r>
-      <w:r>
-        <w:rPr>
-          <w:rFonts w:cs="Courier New"/>
-        </w:rPr>
-        <w:t xml:space="preserve">considered </w:t>
-      </w:r>
-      <w:r>
-        <w:rPr>
-          <w:rFonts w:cs="Courier New"/>
-        </w:rPr>
-        <w:t xml:space="preserve">the book introduction, while any text preceding this is the Testament introduction. </w:t>
+        <w:t xml:space="preserve">following this is considered the book introduction, while any text preceding this is the Testament introduction. </w:t>
       </w:r>
     </w:p>
     <w:p>
@@ -2631,6 +2527,56 @@
               <w:rPr>
                 <w:b/>
               </w:rPr>
+              <w:t>page-throw</w:t>
+            </w:r>
+          </w:p>
+        </w:tc>
+        <w:tc>
+          <w:tcPr>
+            <w:tcW w:w="7149" w:type="dxa"/>
+            <w:tcBorders>
+              <w:top w:val="nil"/>
+              <w:left w:val="nil"/>
+              <w:bottom w:val="nil"/>
+              <w:right w:val="nil"/>
+            </w:tcBorders>
+            <w:shd w:val="clear" w:color="auto" w:fill="FFFFFF"/>
+          </w:tcPr>
+          <w:p>
+            <w:pPr>
+              <w:spacing w:before="240" w:after="0"/>
+            </w:pPr>
+            <w:r>
+              <w:t>Used to force a page throw</w:t>
+            </w:r>
+            <w:bookmarkStart w:id="0" w:name="_GoBack"/>
+            <w:bookmarkEnd w:id="0"/>
+          </w:p>
+        </w:tc>
+      </w:tr>
+      <w:tr>
+        <w:tc>
+          <w:tcPr>
+            <w:tcW w:w="2091" w:type="dxa"/>
+            <w:tcBorders>
+              <w:top w:val="nil"/>
+              <w:left w:val="nil"/>
+              <w:bottom w:val="nil"/>
+              <w:right w:val="nil"/>
+            </w:tcBorders>
+            <w:shd w:val="clear" w:color="auto" w:fill="FFFFFF"/>
+          </w:tcPr>
+          <w:p>
+            <w:pPr>
+              <w:spacing w:before="240" w:after="0"/>
+              <w:rPr>
+                <w:b/>
+              </w:rPr>
+            </w:pPr>
+            <w:r>
+              <w:rPr>
+                <w:b/>
+              </w:rPr>
               <w:t>psalm-div-heading</w:t>
             </w:r>
           </w:p>
@@ -2680,6 +2626,7 @@
               <w:rPr>
                 <w:b/>
               </w:rPr>
+              <w:lastRenderedPageBreak/>
               <w:t>transChange</w:t>
             </w:r>
             <w:proofErr w:type="spellEnd"/>
@@ -2729,7 +2676,6 @@
               <w:rPr>
                 <w:b/>
               </w:rPr>
-              <w:lastRenderedPageBreak/>
               <w:t>x-chapter-number</w:t>
             </w:r>
           </w:p>
@@ -3362,6 +3308,7 @@
           <w:rFonts w:cs="Courier New"/>
           <w:b/>
         </w:rPr>
+        <w:lastRenderedPageBreak/>
         <w:t>Input-type.</w:t>
       </w:r>
       <w:r>
@@ -3388,7 +3335,6 @@
           <w:rFonts w:cs="Courier New"/>
           <w:b/>
         </w:rPr>
-        <w:lastRenderedPageBreak/>
         <w:t xml:space="preserve">Cover-image. </w:t>
       </w:r>
       <w:r>
@@ -5270,7 +5216,7 @@
 </file>
 
 <file path=customXml/itemProps1.xml><?xml version="1.0" encoding="utf-8"?>
-<ds:datastoreItem xmlns:ds="http://schemas.openxmlformats.org/officeDocument/2006/customXml" ds:itemID="{B5C56EC2-6EA1-4713-86AE-507B79CDA088}">
+<ds:datastoreItem xmlns:ds="http://schemas.openxmlformats.org/officeDocument/2006/customXml" ds:itemID="{8CD07C41-B5BF-4BDC-BFEA-CE7C3BCCB92E}">
   <ds:schemaRefs>
     <ds:schemaRef ds:uri="http://schemas.openxmlformats.org/officeDocument/2006/bibliography"/>
   </ds:schemaRefs>

</xml_diff>